<commit_message>
avg at rmse, more runs, doc update
</commit_message>
<xml_diff>
--- a/DiplomatervSablon_v3.2.docx
+++ b/DiplomatervSablon_v3.2.docx
@@ -81,14 +81,24 @@
       <w:pPr>
         <w:pStyle w:val="Cmlapkarstanszk"/>
       </w:pPr>
-      <w:fldSimple w:instr=" DOCPROPERTY  Company  \* MERGEFORMAT ">
-        <w:r>
-          <w:t>Méréstechnika és Információs Rendszerek</w:t>
-        </w:r>
-        <w:r>
-          <w:t xml:space="preserve"> Tanszék</w:t>
-        </w:r>
-      </w:fldSimple>
+      <w:r>
+        <w:fldChar w:fldCharType="begin"/>
+      </w:r>
+      <w:r>
+        <w:instrText xml:space="preserve"> DOCPROPERTY  Company  \* MERGEFORMAT </w:instrText>
+      </w:r>
+      <w:r>
+        <w:fldChar w:fldCharType="separate"/>
+      </w:r>
+      <w:r>
+        <w:t>Méréstechnika és Információs Rendszerek</w:t>
+      </w:r>
+      <w:r>
+        <w:t xml:space="preserve"> Tanszék</w:t>
+      </w:r>
+      <w:r>
+        <w:fldChar w:fldCharType="end"/>
+      </w:r>
     </w:p>
     <w:p/>
     <w:p/>
@@ -104,7 +114,18 @@
       <w:r>
         <w:t>Ivanics Kristóf</w:t>
       </w:r>
-      <w:fldSimple w:instr=" AUTHOR  \* MERGEFORMAT "/>
+      <w:r>
+        <w:fldChar w:fldCharType="begin"/>
+      </w:r>
+      <w:r>
+        <w:instrText xml:space="preserve"> AUTHOR  \* MERGEFORMAT </w:instrText>
+      </w:r>
+      <w:r>
+        <w:fldChar w:fldCharType="separate"/>
+      </w:r>
+      <w:r>
+        <w:fldChar w:fldCharType="end"/>
+      </w:r>
     </w:p>
     <w:p>
       <w:pPr>
@@ -113,7 +134,18 @@
       <w:r>
         <w:t>Járvány modellezés neurális differenciálegyenletekkel</w:t>
       </w:r>
-      <w:fldSimple w:instr=" TITLE  \* MERGEFORMAT "/>
+      <w:r>
+        <w:fldChar w:fldCharType="begin"/>
+      </w:r>
+      <w:r>
+        <w:instrText xml:space="preserve"> TITLE  \* MERGEFORMAT </w:instrText>
+      </w:r>
+      <w:r>
+        <w:fldChar w:fldCharType="separate"/>
+      </w:r>
+      <w:r>
+        <w:fldChar w:fldCharType="end"/>
+      </w:r>
     </w:p>
     <w:p>
       <w:pPr>
@@ -202,11 +234,21 @@
                             <w:pPr>
                               <w:pStyle w:val="Cmlapszerz"/>
                             </w:pPr>
-                            <w:fldSimple w:instr=" DOCPROPERTY &quot;Manager&quot;  \* MERGEFORMAT ">
-                              <w:r>
-                                <w:t>Dr</w:t>
-                              </w:r>
-                            </w:fldSimple>
+                            <w:r>
+                              <w:fldChar w:fldCharType="begin"/>
+                            </w:r>
+                            <w:r>
+                              <w:instrText xml:space="preserve"> DOCPROPERTY "Manager"  \* MERGEFORMAT </w:instrText>
+                            </w:r>
+                            <w:r>
+                              <w:fldChar w:fldCharType="separate"/>
+                            </w:r>
+                            <w:r>
+                              <w:t>Dr</w:t>
+                            </w:r>
+                            <w:r>
+                              <w:fldChar w:fldCharType="end"/>
+                            </w:r>
                             <w:r>
                               <w:t>. Bolgár Bence</w:t>
                             </w:r>
@@ -286,11 +328,21 @@
                       <w:pPr>
                         <w:pStyle w:val="Cmlapszerz"/>
                       </w:pPr>
-                      <w:fldSimple w:instr=" DOCPROPERTY &quot;Manager&quot;  \* MERGEFORMAT ">
-                        <w:r>
-                          <w:t>Dr</w:t>
-                        </w:r>
-                      </w:fldSimple>
+                      <w:r>
+                        <w:fldChar w:fldCharType="begin"/>
+                      </w:r>
+                      <w:r>
+                        <w:instrText xml:space="preserve"> DOCPROPERTY "Manager"  \* MERGEFORMAT </w:instrText>
+                      </w:r>
+                      <w:r>
+                        <w:fldChar w:fldCharType="separate"/>
+                      </w:r>
+                      <w:r>
+                        <w:t>Dr</w:t>
+                      </w:r>
+                      <w:r>
+                        <w:fldChar w:fldCharType="end"/>
+                      </w:r>
                       <w:r>
                         <w:t>. Bolgár Bence</w:t>
                       </w:r>
@@ -365,7 +417,7 @@
       <w:r>
         <w:fldChar w:fldCharType="separate"/>
       </w:r>
-      <w:hyperlink w:anchor="_Toc89819861" w:history="1">
+      <w:hyperlink w:anchor="_Toc89881173" w:history="1">
         <w:r>
           <w:rPr>
             <w:rStyle w:val="Hiperhivatkozs"/>
@@ -392,7 +444,7 @@
             <w:noProof/>
             <w:webHidden/>
           </w:rPr>
-          <w:instrText xml:space="preserve"> PAGEREF _Toc89819861 \h </w:instrText>
+          <w:instrText xml:space="preserve"> PAGEREF _Toc89881173 \h </w:instrText>
         </w:r>
         <w:r>
           <w:rPr>
@@ -435,7 +487,7 @@
           <w:lang w:val="en-US"/>
         </w:rPr>
       </w:pPr>
-      <w:hyperlink w:anchor="_Toc89819862" w:history="1">
+      <w:hyperlink w:anchor="_Toc89881174" w:history="1">
         <w:r>
           <w:rPr>
             <w:rStyle w:val="Hiperhivatkozs"/>
@@ -462,7 +514,7 @@
             <w:noProof/>
             <w:webHidden/>
           </w:rPr>
-          <w:instrText xml:space="preserve"> PAGEREF _Toc89819862 \h </w:instrText>
+          <w:instrText xml:space="preserve"> PAGEREF _Toc89881174 \h </w:instrText>
         </w:r>
         <w:r>
           <w:rPr>
@@ -505,7 +557,7 @@
           <w:lang w:val="en-US"/>
         </w:rPr>
       </w:pPr>
-      <w:hyperlink w:anchor="_Toc89819863" w:history="1">
+      <w:hyperlink w:anchor="_Toc89881175" w:history="1">
         <w:r>
           <w:rPr>
             <w:rStyle w:val="Hiperhivatkozs"/>
@@ -532,7 +584,7 @@
             <w:noProof/>
             <w:webHidden/>
           </w:rPr>
-          <w:instrText xml:space="preserve"> PAGEREF _Toc89819863 \h </w:instrText>
+          <w:instrText xml:space="preserve"> PAGEREF _Toc89881175 \h </w:instrText>
         </w:r>
         <w:r>
           <w:rPr>
@@ -575,7 +627,7 @@
           <w:lang w:val="en-US"/>
         </w:rPr>
       </w:pPr>
-      <w:hyperlink w:anchor="_Toc89819864" w:history="1">
+      <w:hyperlink w:anchor="_Toc89881176" w:history="1">
         <w:r>
           <w:rPr>
             <w:rStyle w:val="Hiperhivatkozs"/>
@@ -602,7 +654,7 @@
             <w:noProof/>
             <w:webHidden/>
           </w:rPr>
-          <w:instrText xml:space="preserve"> PAGEREF _Toc89819864 \h </w:instrText>
+          <w:instrText xml:space="preserve"> PAGEREF _Toc89881176 \h </w:instrText>
         </w:r>
         <w:r>
           <w:rPr>
@@ -647,7 +699,7 @@
           <w:lang w:val="en-US"/>
         </w:rPr>
       </w:pPr>
-      <w:hyperlink w:anchor="_Toc89819865" w:history="1">
+      <w:hyperlink w:anchor="_Toc89881177" w:history="1">
         <w:r>
           <w:rPr>
             <w:rStyle w:val="Hiperhivatkozs"/>
@@ -674,7 +726,7 @@
             <w:noProof/>
             <w:webHidden/>
           </w:rPr>
-          <w:instrText xml:space="preserve"> PAGEREF _Toc89819865 \h </w:instrText>
+          <w:instrText xml:space="preserve"> PAGEREF _Toc89881177 \h </w:instrText>
         </w:r>
         <w:r>
           <w:rPr>
@@ -719,7 +771,7 @@
           <w:lang w:val="en-US"/>
         </w:rPr>
       </w:pPr>
-      <w:hyperlink w:anchor="_Toc89819866" w:history="1">
+      <w:hyperlink w:anchor="_Toc89881178" w:history="1">
         <w:r>
           <w:rPr>
             <w:rStyle w:val="Hiperhivatkozs"/>
@@ -746,7 +798,7 @@
             <w:noProof/>
             <w:webHidden/>
           </w:rPr>
-          <w:instrText xml:space="preserve"> PAGEREF _Toc89819866 \h </w:instrText>
+          <w:instrText xml:space="preserve"> PAGEREF _Toc89881178 \h </w:instrText>
         </w:r>
         <w:r>
           <w:rPr>
@@ -791,7 +843,7 @@
           <w:lang w:val="en-US"/>
         </w:rPr>
       </w:pPr>
-      <w:hyperlink w:anchor="_Toc89819867" w:history="1">
+      <w:hyperlink w:anchor="_Toc89881179" w:history="1">
         <w:r>
           <w:rPr>
             <w:rStyle w:val="Hiperhivatkozs"/>
@@ -818,7 +870,7 @@
             <w:noProof/>
             <w:webHidden/>
           </w:rPr>
-          <w:instrText xml:space="preserve"> PAGEREF _Toc89819867 \h </w:instrText>
+          <w:instrText xml:space="preserve"> PAGEREF _Toc89881179 \h </w:instrText>
         </w:r>
         <w:r>
           <w:rPr>
@@ -863,7 +915,7 @@
           <w:lang w:val="en-US"/>
         </w:rPr>
       </w:pPr>
-      <w:hyperlink w:anchor="_Toc89819868" w:history="1">
+      <w:hyperlink w:anchor="_Toc89881180" w:history="1">
         <w:r>
           <w:rPr>
             <w:rStyle w:val="Hiperhivatkozs"/>
@@ -890,7 +942,7 @@
             <w:noProof/>
             <w:webHidden/>
           </w:rPr>
-          <w:instrText xml:space="preserve"> PAGEREF _Toc89819868 \h </w:instrText>
+          <w:instrText xml:space="preserve"> PAGEREF _Toc89881180 \h </w:instrText>
         </w:r>
         <w:r>
           <w:rPr>
@@ -935,7 +987,7 @@
           <w:lang w:val="en-US"/>
         </w:rPr>
       </w:pPr>
-      <w:hyperlink w:anchor="_Toc89819869" w:history="1">
+      <w:hyperlink w:anchor="_Toc89881181" w:history="1">
         <w:r>
           <w:rPr>
             <w:rStyle w:val="Hiperhivatkozs"/>
@@ -962,7 +1014,7 @@
             <w:noProof/>
             <w:webHidden/>
           </w:rPr>
-          <w:instrText xml:space="preserve"> PAGEREF _Toc89819869 \h </w:instrText>
+          <w:instrText xml:space="preserve"> PAGEREF _Toc89881181 \h </w:instrText>
         </w:r>
         <w:r>
           <w:rPr>
@@ -1007,7 +1059,7 @@
           <w:lang w:val="en-US"/>
         </w:rPr>
       </w:pPr>
-      <w:hyperlink w:anchor="_Toc89819870" w:history="1">
+      <w:hyperlink w:anchor="_Toc89881182" w:history="1">
         <w:r>
           <w:rPr>
             <w:rStyle w:val="Hiperhivatkozs"/>
@@ -1034,7 +1086,7 @@
             <w:noProof/>
             <w:webHidden/>
           </w:rPr>
-          <w:instrText xml:space="preserve"> PAGEREF _Toc89819870 \h </w:instrText>
+          <w:instrText xml:space="preserve"> PAGEREF _Toc89881182 \h </w:instrText>
         </w:r>
         <w:r>
           <w:rPr>
@@ -1077,7 +1129,7 @@
           <w:lang w:val="en-US"/>
         </w:rPr>
       </w:pPr>
-      <w:hyperlink w:anchor="_Toc89819871" w:history="1">
+      <w:hyperlink w:anchor="_Toc89881183" w:history="1">
         <w:r>
           <w:rPr>
             <w:rStyle w:val="Hiperhivatkozs"/>
@@ -1104,7 +1156,7 @@
             <w:noProof/>
             <w:webHidden/>
           </w:rPr>
-          <w:instrText xml:space="preserve"> PAGEREF _Toc89819871 \h </w:instrText>
+          <w:instrText xml:space="preserve"> PAGEREF _Toc89881183 \h </w:instrText>
         </w:r>
         <w:r>
           <w:rPr>
@@ -1149,7 +1201,7 @@
           <w:lang w:val="en-US"/>
         </w:rPr>
       </w:pPr>
-      <w:hyperlink w:anchor="_Toc89819872" w:history="1">
+      <w:hyperlink w:anchor="_Toc89881184" w:history="1">
         <w:r>
           <w:rPr>
             <w:rStyle w:val="Hiperhivatkozs"/>
@@ -1176,7 +1228,7 @@
             <w:noProof/>
             <w:webHidden/>
           </w:rPr>
-          <w:instrText xml:space="preserve"> PAGEREF _Toc89819872 \h </w:instrText>
+          <w:instrText xml:space="preserve"> PAGEREF _Toc89881184 \h </w:instrText>
         </w:r>
         <w:r>
           <w:rPr>
@@ -1197,6 +1249,150 @@
             <w:webHidden/>
           </w:rPr>
           <w:t>14</w:t>
+        </w:r>
+        <w:r>
+          <w:rPr>
+            <w:noProof/>
+            <w:webHidden/>
+          </w:rPr>
+          <w:fldChar w:fldCharType="end"/>
+        </w:r>
+      </w:hyperlink>
+    </w:p>
+    <w:p>
+      <w:pPr>
+        <w:pStyle w:val="TJ2"/>
+        <w:tabs>
+          <w:tab w:val="right" w:leader="dot" w:pos="8494"/>
+        </w:tabs>
+        <w:rPr>
+          <w:rFonts w:asciiTheme="minorHAnsi" w:eastAsiaTheme="minorEastAsia" w:hAnsiTheme="minorHAnsi" w:cstheme="minorBidi"/>
+          <w:noProof/>
+          <w:sz w:val="22"/>
+          <w:szCs w:val="22"/>
+          <w:lang w:val="en-US"/>
+        </w:rPr>
+      </w:pPr>
+      <w:hyperlink w:anchor="_Toc89881185" w:history="1">
+        <w:r>
+          <w:rPr>
+            <w:rStyle w:val="Hiperhivatkozs"/>
+            <w:noProof/>
+          </w:rPr>
+          <w:t>3.2 Rekurrens hálózatok</w:t>
+        </w:r>
+        <w:r>
+          <w:rPr>
+            <w:noProof/>
+            <w:webHidden/>
+          </w:rPr>
+          <w:tab/>
+        </w:r>
+        <w:r>
+          <w:rPr>
+            <w:noProof/>
+            <w:webHidden/>
+          </w:rPr>
+          <w:fldChar w:fldCharType="begin"/>
+        </w:r>
+        <w:r>
+          <w:rPr>
+            <w:noProof/>
+            <w:webHidden/>
+          </w:rPr>
+          <w:instrText xml:space="preserve"> PAGEREF _Toc89881185 \h </w:instrText>
+        </w:r>
+        <w:r>
+          <w:rPr>
+            <w:noProof/>
+            <w:webHidden/>
+          </w:rPr>
+        </w:r>
+        <w:r>
+          <w:rPr>
+            <w:noProof/>
+            <w:webHidden/>
+          </w:rPr>
+          <w:fldChar w:fldCharType="separate"/>
+        </w:r>
+        <w:r>
+          <w:rPr>
+            <w:noProof/>
+            <w:webHidden/>
+          </w:rPr>
+          <w:t>18</w:t>
+        </w:r>
+        <w:r>
+          <w:rPr>
+            <w:noProof/>
+            <w:webHidden/>
+          </w:rPr>
+          <w:fldChar w:fldCharType="end"/>
+        </w:r>
+      </w:hyperlink>
+    </w:p>
+    <w:p>
+      <w:pPr>
+        <w:pStyle w:val="TJ2"/>
+        <w:tabs>
+          <w:tab w:val="right" w:leader="dot" w:pos="8494"/>
+        </w:tabs>
+        <w:rPr>
+          <w:rFonts w:asciiTheme="minorHAnsi" w:eastAsiaTheme="minorEastAsia" w:hAnsiTheme="minorHAnsi" w:cstheme="minorBidi"/>
+          <w:noProof/>
+          <w:sz w:val="22"/>
+          <w:szCs w:val="22"/>
+          <w:lang w:val="en-US"/>
+        </w:rPr>
+      </w:pPr>
+      <w:hyperlink w:anchor="_Toc89881186" w:history="1">
+        <w:r>
+          <w:rPr>
+            <w:rStyle w:val="Hiperhivatkozs"/>
+            <w:noProof/>
+          </w:rPr>
+          <w:t>3.3 Neurális háló tanítási technikák</w:t>
+        </w:r>
+        <w:r>
+          <w:rPr>
+            <w:noProof/>
+            <w:webHidden/>
+          </w:rPr>
+          <w:tab/>
+        </w:r>
+        <w:r>
+          <w:rPr>
+            <w:noProof/>
+            <w:webHidden/>
+          </w:rPr>
+          <w:fldChar w:fldCharType="begin"/>
+        </w:r>
+        <w:r>
+          <w:rPr>
+            <w:noProof/>
+            <w:webHidden/>
+          </w:rPr>
+          <w:instrText xml:space="preserve"> PAGEREF _Toc89881186 \h </w:instrText>
+        </w:r>
+        <w:r>
+          <w:rPr>
+            <w:noProof/>
+            <w:webHidden/>
+          </w:rPr>
+        </w:r>
+        <w:r>
+          <w:rPr>
+            <w:noProof/>
+            <w:webHidden/>
+          </w:rPr>
+          <w:fldChar w:fldCharType="separate"/>
+        </w:r>
+        <w:r>
+          <w:rPr>
+            <w:noProof/>
+            <w:webHidden/>
+          </w:rPr>
+          <w:t>20</w:t>
         </w:r>
         <w:r>
           <w:rPr>
@@ -1219,7 +1415,7 @@
           <w:lang w:val="en-US"/>
         </w:rPr>
       </w:pPr>
-      <w:hyperlink w:anchor="_Toc89819873" w:history="1">
+      <w:hyperlink w:anchor="_Toc89881187" w:history="1">
         <w:r>
           <w:rPr>
             <w:rStyle w:val="Hiperhivatkozs"/>
@@ -1246,7 +1442,7 @@
             <w:noProof/>
             <w:webHidden/>
           </w:rPr>
-          <w:instrText xml:space="preserve"> PAGEREF _Toc89819873 \h </w:instrText>
+          <w:instrText xml:space="preserve"> PAGEREF _Toc89881187 \h </w:instrText>
         </w:r>
         <w:r>
           <w:rPr>
@@ -1266,7 +1462,7 @@
             <w:noProof/>
             <w:webHidden/>
           </w:rPr>
-          <w:t>16</w:t>
+          <w:t>21</w:t>
         </w:r>
         <w:r>
           <w:rPr>
@@ -1418,7 +1614,7 @@
         <w:rPr>
           <w:noProof/>
         </w:rPr>
-        <w:t>2021. 12. 07.</w:t>
+        <w:t>2021. 12. 08.</w:t>
       </w:r>
       <w:r>
         <w:fldChar w:fldCharType="end"/>
@@ -1445,11 +1641,21 @@
       <w:r>
         <w:tab/>
       </w:r>
-      <w:fldSimple w:instr=" AUTHOR   \* MERGEFORMAT ">
-        <w:r>
-          <w:t>Ivanics Kristóf</w:t>
-        </w:r>
-      </w:fldSimple>
+      <w:r>
+        <w:fldChar w:fldCharType="begin"/>
+      </w:r>
+      <w:r>
+        <w:instrText xml:space="preserve"> AUTHOR   \* MERGEFORMAT </w:instrText>
+      </w:r>
+      <w:r>
+        <w:fldChar w:fldCharType="separate"/>
+      </w:r>
+      <w:r>
+        <w:t>Ivanics Kristóf</w:t>
+      </w:r>
+      <w:r>
+        <w:fldChar w:fldCharType="end"/>
+      </w:r>
     </w:p>
     <w:p>
       <w:pPr>
@@ -1473,7 +1679,7 @@
       <w:pPr>
         <w:pStyle w:val="Fejezetcimszmozsnlkl"/>
       </w:pPr>
-      <w:bookmarkStart w:id="0" w:name="_Toc89819861"/>
+      <w:bookmarkStart w:id="0" w:name="_Toc89881173"/>
       <w:r>
         <w:lastRenderedPageBreak/>
         <w:t>Összefoglaló</w:t>
@@ -1482,13 +1688,15 @@
     </w:p>
     <w:p>
       <w:r>
-        <w:t>A járvány idején a lokális vírus kitörések[1] azonosításának és előrejelzésének képessége kulcsfontosságú ahhoz, hogy az egészségügyi szervek megfelelő lépéseket tegyenek. Közvetlenül vagy közvetve nagy mennyiségű adat keletkezik a vírus terjedésével kapcsolatban, különféle adatforrásokból. A források közé tartozik a közösségi médiában történt felmérések, az internetes szokásokról történt elemzés, a mobiltelefon GPS adatai és a mobil fitnesz eszközök. Ezek az adatsorok földrajzi régiókra bontva adottak. Ebben a dolgozatban az adat alapú modellek prediktív képességét vizsgálom a COVID19-hez kapcsolódó adatok sorok felhasználásával. Reális azt várni, hogy a felmérések válaszainak időbeli változása egy régióban korrelál az adott régió új fertőzések számával. Ezen túlmenően ezek a jelek potenciálisan korai előre</w:t>
-      </w:r>
-      <w:r>
-        <w:t xml:space="preserve"> </w:t>
-      </w:r>
-      <w:r>
-        <w:t>jelzői lehetnek a helyi víruskitöréseknek. Ennek a kapcsolatnak a megismerése érdekében egy neurális differenciálegyenletet (neurális ODE) [2] alkalmaztam a jel változásának sebességének előrejelzéséhez.</w:t>
+        <w:t xml:space="preserve">A járvány idején a lokális vírus </w:t>
+      </w:r>
+      <w:proofErr w:type="gramStart"/>
+      <w:r>
+        <w:t>kitörések[</w:t>
+      </w:r>
+      <w:proofErr w:type="gramEnd"/>
+      <w:r>
+        <w:t>1] azonosításának és előrejelzésének képessége kulcsfontosságú ahhoz, hogy az egészségügyi szervek megfelelő lépéseket tegyenek. Közvetlenül vagy közvetve nagy mennyiségű adat keletkezik a vírus terjedésével kapcsolatban, különféle adatforrásokból. A források közé tartozik a közösségi médiában történt felmérések, az internetes szokásokról történt elemzés, a mobiltelefon GPS adatai és a mobil fitnesz eszközök. Ezek az adatsorok földrajzi régiókra bontva adottak. Ebben a dolgozatban az adat alapú modellek prediktív képességét vizsgálom a COVID19-hez kapcsolódó adatok sorok felhasználásával. Reális azt várni, hogy a felmérések válaszainak időbeli változása egy régióban korrelál az adott régió új fertőzések számával. Ezen túlmenően ezek a jelek potenciálisan korai előre jelzői lehetnek a helyi víruskitöréseknek. Ennek a kapcsolatnak a megismerése érdekében egy neurális differenciálegyenletet (neurális ODE) [2] alkalmaztam a jel változásának sebességének előrejelzéséhez.</w:t>
       </w:r>
     </w:p>
     <w:p>
@@ -1528,7 +1736,7 @@
       <w:pPr>
         <w:pStyle w:val="Fejezetcimszmozsnlkl"/>
       </w:pPr>
-      <w:bookmarkStart w:id="1" w:name="_Toc89819862"/>
+      <w:bookmarkStart w:id="1" w:name="_Toc89881174"/>
       <w:proofErr w:type="spellStart"/>
       <w:r>
         <w:lastRenderedPageBreak/>
@@ -1598,12 +1806,17 @@
         <w:t xml:space="preserve"> </w:t>
       </w:r>
       <w:proofErr w:type="spellStart"/>
+      <w:proofErr w:type="gramStart"/>
       <w:r>
         <w:t>outbreaks</w:t>
       </w:r>
       <w:proofErr w:type="spellEnd"/>
       <w:r>
-        <w:t xml:space="preserve">[1] is </w:t>
+        <w:t>[</w:t>
+      </w:r>
+      <w:proofErr w:type="gramEnd"/>
+      <w:r>
+        <w:t xml:space="preserve">1] is </w:t>
       </w:r>
       <w:proofErr w:type="spellStart"/>
       <w:r>
@@ -1862,10 +2075,12 @@
         <w:t xml:space="preserve">, internet </w:t>
       </w:r>
       <w:proofErr w:type="spellStart"/>
+      <w:proofErr w:type="gramStart"/>
       <w:r>
         <w:t>habits,mobile</w:t>
       </w:r>
       <w:proofErr w:type="spellEnd"/>
+      <w:proofErr w:type="gramEnd"/>
       <w:r>
         <w:t xml:space="preserve"> </w:t>
       </w:r>
@@ -2387,13 +2602,7 @@
       </w:r>
       <w:proofErr w:type="spellEnd"/>
       <w:r>
-        <w:t xml:space="preserve"> </w:t>
-      </w:r>
-      <w:r>
-        <w:t>ODE) [</w:t>
-      </w:r>
-      <w:r>
-        <w:t xml:space="preserve">2] </w:t>
+        <w:t xml:space="preserve"> ODE) [2] </w:t>
       </w:r>
       <w:proofErr w:type="spellStart"/>
       <w:r>
@@ -2998,7 +3207,7 @@
         <w:pStyle w:val="Cmsor1"/>
       </w:pPr>
       <w:bookmarkStart w:id="2" w:name="_Toc332797397"/>
-      <w:bookmarkStart w:id="3" w:name="_Toc89819863"/>
+      <w:bookmarkStart w:id="3" w:name="_Toc89881175"/>
       <w:r>
         <w:lastRenderedPageBreak/>
         <w:t>Bevezetés</w:t>
@@ -3008,36 +3217,26 @@
     </w:p>
     <w:p>
       <w:r>
-        <w:t xml:space="preserve">A feladat egy olyan hibrid neurális </w:t>
-      </w:r>
-      <w:r>
-        <w:t>differenciálegyenlet (</w:t>
-      </w:r>
-      <w:r>
-        <w:t>későbbiekben: NODE) létrehozása volt, amely alkalmas a járványterjedés dinamikájának modellezésére. A hálózatot való életből vett adatokon tanítottam. Ezek az adatok publikusan elérhetőek API-n keresztül[3]. Éppen ezért a feladat megoldásának első két lépése a neurális differenciálegyenletekről történő irodalomkutatás és az adatsorok beszerzése volt az API</w:t>
+        <w:t xml:space="preserve">A feladat egy olyan hibrid neurális differenciálegyenlet (későbbiekben: NODE) létrehozása volt, amely alkalmas a járványterjedés dinamikájának modellezésére. A hálózatot való életből vett adatokon tanítottam. Ezek az adatok publikusan elérhetőek API-n </w:t>
+      </w:r>
+      <w:proofErr w:type="gramStart"/>
+      <w:r>
+        <w:t>keresztül[</w:t>
+      </w:r>
+      <w:proofErr w:type="gramEnd"/>
+      <w:r>
+        <w:t>3]. Éppen ezért a feladat megoldásának első két lépése a neurális differenciálegyenletekről történő irodalomkutatás és az adatsorok beszerzése volt az API</w:t>
       </w:r>
       <w:r>
         <w:t xml:space="preserve"> -</w:t>
       </w:r>
       <w:r>
-        <w:t xml:space="preserve">n keresztül. Ezt követte a NODE implementációja a választott gépi tanulás keretrendszerben. Erre én a Julia programozási környezetet használtam. Az utolsó lépés az illesztett modell kiértékelése, illetve prediktív képességének a vizsgálata volt. Itt a tanítás folyamán keletkezett veszteségeket </w:t>
-      </w:r>
-      <w:r>
-        <w:t>elemeztem,</w:t>
-      </w:r>
-      <w:r>
-        <w:t xml:space="preserve"> valamint a modell prediktív és általánosító képességét ábrázoltam. A jelen dokumentum felépítése követni fogja a feladatok elvégzésének sorrendjét. </w:t>
-      </w:r>
-    </w:p>
-    <w:p>
-      <w:r>
-        <w:t xml:space="preserve">A feladat indokoltsága abszolút megkérdőjelezhetetlen, hiszen mind a feladat célja: lokális koronavírus kitörések előrejelzése, mind az alkalmazott technológia: neurális differenciálegyenletek kutatás tárgyát képzik napjainkban. Sajnos az adatok csak az Amerikai Egyesült Államok területére érhetők el ezért a </w:t>
-      </w:r>
-      <w:r>
-        <w:t>magyar</w:t>
-      </w:r>
-      <w:r>
-        <w:t xml:space="preserve"> körülményeket nem tudtam elemezni. Ez a feladat szempontjából nem releváns, de érdekes lett volna az általunk ismert járványgörbéket viszont látni a feladat keretein belül.</w:t>
+        <w:t xml:space="preserve">n keresztül. Ezt követte a NODE implementációja a választott gépi tanulás keretrendszerben. Erre én a Julia programozási környezetet használtam. Az utolsó lépés az illesztett modell kiértékelése, illetve prediktív képességének a vizsgálata volt. Itt a tanítás folyamán keletkezett veszteségeket elemeztem, valamint a modell prediktív és általánosító képességét ábrázoltam. A jelen dokumentum felépítése követni fogja a feladatok elvégzésének sorrendjét. </w:t>
+      </w:r>
+    </w:p>
+    <w:p>
+      <w:r>
+        <w:t>A feladat indokoltsága abszolút megkérdőjelezhetetlen, hiszen mind a feladat célja: lokális koronavírus kitörések előrejelzése, mind az alkalmazott technológia: neurális differenciálegyenletek kutatás tárgyát képzik napjainkban. Sajnos az adatok csak az Amerikai Egyesült Államok területére érhetők el ezért a magyar körülményeket nem tudtam elemezni. Ez a feladat szempontjából nem releváns, de érdekes lett volna az általunk ismert járványgörbéket viszont látni a feladat keretein belül.</w:t>
       </w:r>
     </w:p>
     <w:p>
@@ -3049,7 +3248,7 @@
       <w:pPr>
         <w:pStyle w:val="Cmsor1"/>
       </w:pPr>
-      <w:bookmarkStart w:id="4" w:name="_Toc89819864"/>
+      <w:bookmarkStart w:id="4" w:name="_Toc89881176"/>
       <w:r>
         <w:lastRenderedPageBreak/>
         <w:t>Differenciálegyenletek</w:t>
@@ -3060,9 +3259,11 @@
       <w:r>
         <w:t xml:space="preserve">Az olyan egyenleteket, melyben az ismeretlen függvény deriváltja, illetve deriváltjai szerepelnek, </w:t>
       </w:r>
+      <w:proofErr w:type="gramStart"/>
       <w:r>
         <w:t>differenciálegyenleteknek[</w:t>
       </w:r>
+      <w:proofErr w:type="gramEnd"/>
       <w:r>
         <w:t>4] nevezzük. Tehát egy differenciálegyenletben szerepelhetnek:</w:t>
       </w:r>
@@ -3184,8 +3385,6 @@
       </w:r>
       <w:r>
         <w:tab/>
-      </w:r>
-      <w:r>
         <w:t>(2.2)</w:t>
       </w:r>
     </w:p>
@@ -3198,7 +3397,7 @@
       <w:pPr>
         <w:pStyle w:val="Cmsor2"/>
       </w:pPr>
-      <w:bookmarkStart w:id="5" w:name="_Toc89819865"/>
+      <w:bookmarkStart w:id="5" w:name="_Toc89881177"/>
       <w:r>
         <w:t>Analitikus megoldás</w:t>
       </w:r>
@@ -3258,13 +3457,7 @@
         <w:ind w:firstLine="0"/>
       </w:pPr>
       <w:r>
-        <w:t>Az adott x0, y0 esetén jutunk a Cauchy problémához, más néven kezdetiérték probléma</w:t>
-      </w:r>
-      <w:r>
-        <w:t xml:space="preserve"> </w:t>
-      </w:r>
-      <w:r>
-        <w:t xml:space="preserve">(IVP: </w:t>
+        <w:t xml:space="preserve">Az adott x0, y0 esetén jutunk a Cauchy problémához, más néven kezdetiérték probléma (IVP: </w:t>
       </w:r>
       <w:proofErr w:type="spellStart"/>
       <w:r>
@@ -3327,9 +3520,11 @@
       <w:r>
         <w:t xml:space="preserve">Azt mondjuk, hogy a ϕ megoldásfüggvénye a (2.4) Cauchy problémának, ha van olyan (a, b) intervallum (a </w:t>
       </w:r>
+      <w:proofErr w:type="gramStart"/>
       <w:r>
         <w:t>&lt; b</w:t>
       </w:r>
+      <w:proofErr w:type="gramEnd"/>
       <w:r>
         <w:t xml:space="preserve">), hogy </w:t>
       </w:r>
@@ -3552,7 +3747,7 @@
       <w:pPr>
         <w:pStyle w:val="Cmsor2"/>
       </w:pPr>
-      <w:bookmarkStart w:id="6" w:name="_Toc89819866"/>
+      <w:bookmarkStart w:id="6" w:name="_Toc89881178"/>
       <w:r>
         <w:lastRenderedPageBreak/>
         <w:t>Numerikus megoldás</w:t>
@@ -3561,19 +3756,7 @@
     </w:p>
     <w:p>
       <w:r>
-        <w:t>Az előző fejezetben láthattuk, hogy mely differenciálegyenletet típusoknak adható meg a matematikai megoldása bizonyos körülmények között. Minden ilyen megoldásnak feltétele volt, hogy integrálható legyen az integrálban található formula, ám ez nagyon sok problémánál nem áll fenn. Ezekben az esetekben alkalmazhatóak a numerikus differenciálegyenlet megoldók. Ezek valamekkora numerikus hiba mellett közelítik a megoldást. Ezeknek az iteratív numerikus megoldóknak én most két családját fogom bemutatni: az egylépéses</w:t>
-      </w:r>
-      <w:r>
-        <w:t xml:space="preserve"> </w:t>
-      </w:r>
-      <w:r>
-        <w:t>[5] numerikus megoldókat és a lineáris többlépéses</w:t>
-      </w:r>
-      <w:r>
-        <w:t xml:space="preserve"> </w:t>
-      </w:r>
-      <w:r>
-        <w:t xml:space="preserve">[6] megoldókat. </w:t>
+        <w:t xml:space="preserve">Az előző fejezetben láthattuk, hogy mely differenciálegyenletet típusoknak adható meg a matematikai megoldása bizonyos körülmények között. Minden ilyen megoldásnak feltétele volt, hogy integrálható legyen az integrálban található formula, ám ez nagyon sok problémánál nem áll fenn. Ezekben az esetekben alkalmazhatóak a numerikus differenciálegyenlet megoldók. Ezek valamekkora numerikus hiba mellett közelítik a megoldást. Ezeknek az iteratív numerikus megoldóknak én most két családját fogom bemutatni: az egylépéses [5] numerikus megoldókat és a lineáris többlépéses [6] megoldókat. </w:t>
       </w:r>
     </w:p>
     <w:p>
@@ -3588,7 +3771,7 @@
       <w:pPr>
         <w:pStyle w:val="Cmsor3"/>
       </w:pPr>
-      <w:bookmarkStart w:id="7" w:name="_Toc89819867"/>
+      <w:bookmarkStart w:id="7" w:name="_Toc89881179"/>
       <w:r>
         <w:t>Egylépéses módszerek</w:t>
       </w:r>
@@ -3643,10 +3826,7 @@
         </m:r>
       </m:oMath>
       <w:r>
-        <w:t xml:space="preserve"> </w:t>
-      </w:r>
-      <w:r>
-        <w:t xml:space="preserve">-t </w:t>
+        <w:t xml:space="preserve"> -t </w:t>
       </w:r>
       <m:oMath>
         <m:r>
@@ -3665,7 +3845,15 @@
         <w:ind w:firstLine="0"/>
       </w:pPr>
       <w:r>
-        <w:t xml:space="preserve">Az Euler módszernél vannak szofisztikáltabb egylépéses módszerek, ezek közül egyet be is mutatok a Runge-Kutta(RK) módszert. Ezt a módszert Carl </w:t>
+        <w:t>Az Euler módszernél vannak szofisztikáltabb egylépéses módszerek, ezek közül egyet be is mutatok a Runge-</w:t>
+      </w:r>
+      <w:proofErr w:type="gramStart"/>
+      <w:r>
+        <w:t>Kutta(</w:t>
+      </w:r>
+      <w:proofErr w:type="gramEnd"/>
+      <w:r>
+        <w:t xml:space="preserve">RK) módszert. Ezt a módszert Carl </w:t>
       </w:r>
       <w:proofErr w:type="spellStart"/>
       <w:r>
@@ -3756,13 +3944,7 @@
         </w:rPr>
       </w:pPr>
       <w:r>
-        <w:t>2.1 Negyedrendű Runge-Kutta módszer</w:t>
-      </w:r>
-      <w:r>
-        <w:t xml:space="preserve"> </w:t>
-      </w:r>
-      <w:r>
-        <w:t>[7]</w:t>
+        <w:t>2.1 Negyedrendű Runge-Kutta módszer [7]</w:t>
       </w:r>
     </w:p>
     <w:p>
@@ -3833,6 +4015,42 @@
           <w:rPr>
             <w:rFonts w:ascii="Cambria Math" w:hAnsi="Cambria Math"/>
           </w:rPr>
+          <m:t>h/2, t0+h/</m:t>
+        </m:r>
+        <m:r>
+          <w:rPr>
+            <w:rFonts w:ascii="Cambria Math" w:hAnsi="Cambria Math"/>
+          </w:rPr>
+          <m:t>2)</m:t>
+        </m:r>
+      </m:oMath>
+      <w:r>
+        <w:tab/>
+      </w:r>
+      <w:r>
+        <w:tab/>
+      </w:r>
+      <w:r>
+        <w:tab/>
+        <w:t>(2.11)</w:t>
+      </w:r>
+    </w:p>
+    <w:p>
+      <w:pPr>
+        <w:ind w:firstLine="0"/>
+        <w:jc w:val="right"/>
+      </w:pPr>
+      <m:oMath>
+        <m:r>
+          <w:rPr>
+            <w:rFonts w:ascii="Cambria Math" w:hAnsi="Cambria Math"/>
+          </w:rPr>
+          <m:t>k3=f(y(t0)+k2*</m:t>
+        </m:r>
+        <m:r>
+          <w:rPr>
+            <w:rFonts w:ascii="Cambria Math" w:hAnsi="Cambria Math"/>
+          </w:rPr>
           <m:t>h/2, t0+</m:t>
         </m:r>
         <m:r>
@@ -3856,48 +4074,6 @@
       </w:r>
       <w:r>
         <w:tab/>
-        <w:t>(2.11)</w:t>
-      </w:r>
-    </w:p>
-    <w:p>
-      <w:pPr>
-        <w:ind w:firstLine="0"/>
-        <w:jc w:val="right"/>
-      </w:pPr>
-      <m:oMath>
-        <m:r>
-          <w:rPr>
-            <w:rFonts w:ascii="Cambria Math" w:hAnsi="Cambria Math"/>
-          </w:rPr>
-          <m:t>k3=f(y(t0)+k2*</m:t>
-        </m:r>
-        <m:r>
-          <w:rPr>
-            <w:rFonts w:ascii="Cambria Math" w:hAnsi="Cambria Math"/>
-          </w:rPr>
-          <m:t>h/2, t0+</m:t>
-        </m:r>
-        <m:r>
-          <w:rPr>
-            <w:rFonts w:ascii="Cambria Math" w:hAnsi="Cambria Math"/>
-          </w:rPr>
-          <m:t>h/</m:t>
-        </m:r>
-        <m:r>
-          <w:rPr>
-            <w:rFonts w:ascii="Cambria Math" w:hAnsi="Cambria Math"/>
-          </w:rPr>
-          <m:t>2)</m:t>
-        </m:r>
-      </m:oMath>
-      <w:r>
-        <w:tab/>
-      </w:r>
-      <w:r>
-        <w:tab/>
-      </w:r>
-      <w:r>
-        <w:tab/>
         <w:t>(2.12)</w:t>
       </w:r>
     </w:p>
@@ -4007,26 +4183,28 @@
       </w:pPr>
       <w:r>
         <w:lastRenderedPageBreak/>
-        <w:t xml:space="preserve">Az Euler módszerhez képest ez megnövekedett számítási kapacitást igényel, de cserébe a lokális és a globális is hiba a töredékére csökken. Ez </w:t>
-      </w:r>
-      <w:r>
-        <w:t>számszerűsíthető</w:t>
-      </w:r>
-      <w:r>
-        <w:t xml:space="preserve"> is a negyedrendű Runge-</w:t>
+        <w:t>Az Euler módszerhez képest ez megnövekedett számítási kapacitást igényel, de cserébe a lokális és a globális is hiba a töredékére csökken. Ez számszerűsíthető is a negyedrendű Runge-</w:t>
       </w:r>
       <w:r>
         <w:t>K</w:t>
       </w:r>
       <w:r>
-        <w:t>utta módszer közelítés hibája negyedrendű ez azt jelenti, hogy választott lépésköz zsugorításakor annak negyedik hatványával zsugorodik a hibára adott felső becslés. Ennek a matematikai hátterét[8] nem tárom fel.</w:t>
+        <w:t xml:space="preserve">utta módszer közelítés hibája negyedrendű ez azt jelenti, hogy választott lépésköz zsugorításakor annak negyedik hatványával zsugorodik a hibára adott felső becslés. Ennek a matematikai </w:t>
+      </w:r>
+      <w:proofErr w:type="gramStart"/>
+      <w:r>
+        <w:t>hátterét[</w:t>
+      </w:r>
+      <w:proofErr w:type="gramEnd"/>
+      <w:r>
+        <w:t>8] nem tárom fel.</w:t>
       </w:r>
     </w:p>
     <w:p>
       <w:pPr>
         <w:pStyle w:val="Cmsor3"/>
       </w:pPr>
-      <w:bookmarkStart w:id="8" w:name="_Toc89819868"/>
+      <w:bookmarkStart w:id="8" w:name="_Toc89881180"/>
       <w:r>
         <w:t>Lineáris többlépéses módszerek</w:t>
       </w:r>
@@ -4491,7 +4669,7 @@
       <w:pPr>
         <w:pStyle w:val="Cmsor3"/>
       </w:pPr>
-      <w:bookmarkStart w:id="9" w:name="_Toc89819869"/>
+      <w:bookmarkStart w:id="9" w:name="_Toc89881181"/>
       <w:r>
         <w:t>Implicit és explicit módszerek</w:t>
       </w:r>
@@ -4533,10 +4711,7 @@
         </m:sSub>
       </m:oMath>
       <w:r>
-        <w:t xml:space="preserve"> </w:t>
-      </w:r>
-      <w:r>
-        <w:t xml:space="preserve">explicit ki volt fejezve az egyenletekben. Implicit esetben mind a két oldalon megjelenik az </w:t>
+        <w:t xml:space="preserve"> explicit ki volt fejezve az egyenletekben. Implicit esetben mind a két oldalon megjelenik az </w:t>
       </w:r>
       <m:oMath>
         <m:sSub>
@@ -4847,13 +5022,15 @@
       </w:r>
       <w:proofErr w:type="spellEnd"/>
       <w:r>
-        <w:t xml:space="preserve"> módszerrel szokták megtenni, vagy </w:t>
-      </w:r>
-      <w:r>
-        <w:t>rögzített</w:t>
-      </w:r>
-      <w:r>
-        <w:t xml:space="preserve"> pont iterációval. Ez a számítási igény jóval megnöveli, de bizonyos problémáknál csak ilyen implicit megoldókkal tudunk stabil eredményt elérni, ezek a merev problémák. Implicit és explicit módszerekről remek intuitív magyarázat található a [9]-es hivatkozásban.</w:t>
+        <w:t xml:space="preserve"> módszerrel szokták megtenni, vagy rögzített pont iterációval. Ez a számítási igény jóval megnöveli, de bizonyos problémáknál csak ilyen implicit megoldókkal tudunk stabil eredményt elérni, ezek a merev problémák. Implicit és explicit módszerekről remek intuitív magyarázat található a [</w:t>
+      </w:r>
+      <w:proofErr w:type="gramStart"/>
+      <w:r>
+        <w:t>9]-</w:t>
+      </w:r>
+      <w:proofErr w:type="gramEnd"/>
+      <w:r>
+        <w:t>es hivatkozásban.</w:t>
       </w:r>
     </w:p>
     <w:p>
@@ -4865,7 +5042,7 @@
       <w:pPr>
         <w:pStyle w:val="Cmsor3"/>
       </w:pPr>
-      <w:bookmarkStart w:id="10" w:name="_Toc89819870"/>
+      <w:bookmarkStart w:id="10" w:name="_Toc89881182"/>
       <w:r>
         <w:t>Adaptív módszerek</w:t>
       </w:r>
@@ -4876,10 +5053,7 @@
         <w:ind w:firstLine="0"/>
       </w:pPr>
       <w:r>
-        <w:t>Tulajdonképpen a neurális differenciálegyenletek legnagyobb előnye a residual network</w:t>
-      </w:r>
-      <w:r>
-        <w:t xml:space="preserve"> -</w:t>
+        <w:t>Tulajdonképpen a neurális differenciálegyenletek legnagyobb előnye a residual network -</w:t>
       </w:r>
       <w:proofErr w:type="spellStart"/>
       <w:r>
@@ -4893,37 +5067,17 @@
         <w:t>é</w:t>
       </w:r>
       <w:r>
-        <w:t>mához tud alkalmazkodni úgy, hogy adaptívan tudja a lépésköz</w:t>
-      </w:r>
-      <w:r>
-        <w:t>t</w:t>
-      </w:r>
-      <w:r>
-        <w:t xml:space="preserve"> változtatni. Míg a residual </w:t>
-      </w:r>
-      <w:proofErr w:type="spellStart"/>
-      <w:r>
-        <w:t>networkok</w:t>
-      </w:r>
-      <w:proofErr w:type="spellEnd"/>
-      <w:r>
-        <w:t xml:space="preserve"> diszkrét előre </w:t>
-      </w:r>
-      <w:r>
-        <w:t>definiált</w:t>
-      </w:r>
-      <w:r>
-        <w:t xml:space="preserve"> számú lépésből </w:t>
+        <w:t>mához tud alkalmazkodni úgy, hogy adaptívan tudja a lépésközt változtatni. Míg a residual network</w:t>
+      </w:r>
+      <w:r>
+        <w:t>-ö</w:t>
+      </w:r>
+      <w:r>
+        <w:t xml:space="preserve">k diszkrét előre definiált számú lépésből </w:t>
       </w:r>
       <w:r>
         <w:lastRenderedPageBreak/>
-        <w:t>állnak a</w:t>
-      </w:r>
-      <w:r>
-        <w:t xml:space="preserve"> </w:t>
-      </w:r>
-      <w:r>
-        <w:t xml:space="preserve">NODE-k "folytonos" mélységűek az adaptív lépésköz miatt. Erre mutatok példát mind egy lépéses mind többlépéses esetben. </w:t>
+        <w:t xml:space="preserve">állnak a NODE-k "folytonos" mélységűek az adaptív lépésköz miatt. Erre mutatok példát mind egy lépéses mind többlépéses esetben. </w:t>
       </w:r>
     </w:p>
     <w:p>
@@ -4945,13 +5099,7 @@
         <w:ind w:firstLine="0"/>
       </w:pPr>
       <w:r>
-        <w:t>A lineáris többlépéses esetben is hasonlóan két numerikus megoldó dolgozik párhuzamosan. Az egyik egy korábban bemutatott Adams-Bashforth modell a másik pedig egy implicit Adams-Multon modell. Ez ugyan azon az elven működik, mint az Adams-Bashforth modell. Abból fakadóan, hogy ez egy implicit verziója a többlépéses módszereknek más lineáris kombinációját kell venni a megoldásgörbe pontjainak. Annyi tr</w:t>
-      </w:r>
-      <w:r>
-        <w:t>ü</w:t>
-      </w:r>
-      <w:r>
-        <w:t>kk van a módszer implementációban, hogy az explicit módszerben megkapott y(k+1) pontot helyettesíthetjük be az implicit módszerbe így az a plusz gyökkeresés kihagyható.  Az adaptív RK módszerhez hasonlóan itt is a két módszer közötti különbséget viszonyítjuk a toleranciaszinthez. Ezt a módszert Adams-Bashforth-Multon módszernek vagy predictor-corrector módszernek szokták hívni.</w:t>
+        <w:t>A lineáris többlépéses esetben is hasonlóan két numerikus megoldó dolgozik párhuzamosan. Az egyik egy korábban bemutatott Adams-Bashforth modell a másik pedig egy implicit Adams-Multon modell. Ez ugyan azon az elven működik, mint az Adams-Bashforth modell. Abból fakadóan, hogy ez egy implicit verziója a többlépéses módszereknek más lineáris kombinációját kell venni a megoldásgörbe pontjainak. Annyi trükk van a módszer implementációban, hogy az explicit módszerben megkapott y(k+1) pontot helyettesíthetjük be az implicit módszerbe így az a plusz gyökkeresés kihagyható.  Az adaptív RK módszerhez hasonlóan itt is a két módszer közötti különbséget viszonyítjuk a toleranciaszinthez. Ezt a módszert Adams-Bashforth-Multon módszernek vagy predictor-corrector módszernek szokták hívni.</w:t>
       </w:r>
     </w:p>
     <w:p>
@@ -4968,7 +5116,7 @@
       <w:pPr>
         <w:pStyle w:val="Cmsor1"/>
       </w:pPr>
-      <w:bookmarkStart w:id="11" w:name="_Toc89819871"/>
+      <w:bookmarkStart w:id="11" w:name="_Toc89881183"/>
       <w:r>
         <w:lastRenderedPageBreak/>
         <w:t>Neurális hálózatok</w:t>
@@ -4983,7 +5131,18 @@
         <w:t xml:space="preserve">at. Ez csupán egy áttekintés lesz a neurális hálózatokról, hiszen a feladat megoldásához nem feltétlenül szükséges ismerni az összes hálózat típust és az ezekhez tartozó tanulási módszereket. A feladat megoldásához főként arra alapozunk, hogy a neurális hálózatok alkalmazhatók univerzális függvény approximátorként. Ez egy valódi függvény közelítését jelenti. Szükség lesz </w:t>
       </w:r>
       <w:r>
-        <w:t xml:space="preserve">még arra a tudásra, hogy hogy lehet egy adatsorra modellt illeszteni. A megfelelő eredmény érdekében itt több technikát is be kellett vetnem, ezeket később részletezem. A differenciálegyenlet megoldóknak a (2.9)-es egyenletben </w:t>
+        <w:t>még arra a tudásra, hogy hogy lehet egy adatsorra modellt illeszteni. A megfelelő eredmény érdekében itt több technikát is be kellett vetnem, ezeket később részletezem. A differenciálegyenlet megoldóknak a (</w:t>
+      </w:r>
+      <w:proofErr w:type="gramStart"/>
+      <w:r>
+        <w:t>2.9)-</w:t>
+      </w:r>
+      <w:proofErr w:type="gramEnd"/>
+      <w:r>
+        <w:t>e</w:t>
+      </w:r>
+      <w:r>
+        <w:t xml:space="preserve">s egyenletben </w:t>
       </w:r>
       <w:r>
         <w:t xml:space="preserve">látható </w:t>
@@ -4999,13 +5158,15 @@
       <w:r>
         <w:t xml:space="preserve"> függvényre van szüksége. Nekünk adatsoraink állnak rendelkezésre ehhez hasonló függvény pedig nem. Ezért az adatok felhasználásával ezt a függvényt közelítjük egy előrecsatolt neurális hálózattal. Az imént tárgyaltak alapján az előrecsatolt hálózatokat fogom bemutatni és az adatsor modellezéséhez szükséges technikákat.</w:t>
       </w:r>
-    </w:p>
-    <w:p/>
+      <w:r>
+        <w:t xml:space="preserve"> Nem fogok a neurális hálózatok mélységeibe belemenni hiszen nem ez a dolgozat célja, csak annyira érintem a területet, amennyit mindenképp érdemes tudni, ha a neurális differenciálegyenleteket szeretnénk fejleszteni. Illetve ezeknek a neurális differenciálegyenletek előnyei és hátrányait szeretnénk megvizsgálni.</w:t>
+      </w:r>
+    </w:p>
     <w:p>
       <w:pPr>
         <w:pStyle w:val="Cmsor2"/>
       </w:pPr>
-      <w:bookmarkStart w:id="12" w:name="_Toc89819872"/>
+      <w:bookmarkStart w:id="12" w:name="_Toc89881184"/>
       <w:r>
         <w:t>Előrecsatolt neurális hálózatok</w:t>
       </w:r>
@@ -5140,13 +5301,6 @@
       </w:r>
       <w:r>
         <w:rPr>
-          <w:i/>
-          <w:lang w:val="en-US"/>
-        </w:rPr>
-        <w:tab/>
-      </w:r>
-      <w:r>
-        <w:rPr>
           <w:iCs/>
           <w:lang w:val="en-US"/>
         </w:rPr>
@@ -5277,22 +5431,20 @@
         <w:ind w:firstLine="0"/>
       </w:pPr>
       <w:r>
-        <w:t xml:space="preserve">A 3.2-es ábrán látható egy többrétegű perceptron felépítése. Az bemutatott példában egy kétrétegű perceptront fogunk megvizsgálni. Ez ugyan olyan perceptronokból épül fel, mint amiket korábban tárgyaltam. Az ábrán a PE feliratú körök az sgm feliratú téglalapokkal kiegészítve jelölnek egy perceptront. Minden perceptronnál a felső indexbe található, hogy melyik rétegben tartozik az alsó indexben pedig az látható, hogy abban a rétegben ez hányadik perceptron.  A súlyok optimális értékének a megkeresése összetartozó bemenet-kimenet párok segítségével történik. </w:t>
-      </w:r>
-      <w:r>
-        <w:t xml:space="preserve">Ez a felügyelt tanulásnak a </w:t>
+        <w:t xml:space="preserve">A 3.2-es ábrán látható egy többrétegű perceptron felépítése. Az bemutatott példában egy kétrétegű perceptront fogunk megvizsgálni. Ez ugyan olyan perceptronokból épül fel, mint amiket korábban tárgyaltam. Az ábrán a PE feliratú körök az sgm feliratú téglalapokkal kiegészítve jelölnek egy perceptront. Minden perceptronnál a felső indexbe található, hogy melyik rétegben tartozik az alsó indexben pedig az látható, hogy abban a rétegben ez hányadik perceptron.  </w:t>
+      </w:r>
+      <w:r>
+        <w:t xml:space="preserve">A második rétegben található perceptronok bemenetei az első rétegbe található perceptronoknak a kimenetei. </w:t>
+      </w:r>
+      <w:r>
+        <w:t xml:space="preserve">A súlyok optimális értékének a </w:t>
       </w:r>
       <w:r>
         <w:lastRenderedPageBreak/>
-        <w:t>definíciója. Legtöbbször az adaline-</w:t>
-      </w:r>
-      <w:proofErr w:type="spellStart"/>
-      <w:r>
-        <w:t>nál</w:t>
-      </w:r>
-      <w:proofErr w:type="spellEnd"/>
-      <w:r>
-        <w:t xml:space="preserve"> bemutatott négyzetes hibát szokás használni az MPL-nél is a veszteség meghatározására. </w:t>
+        <w:t xml:space="preserve">megkeresése összetartozó bemenet-kimenet párok segítségével történik. </w:t>
+      </w:r>
+      <w:r>
+        <w:t xml:space="preserve">Ez a felügyelt tanulásnak a definíciója. Legtöbbször az adaline-nál bemutatott négyzetes hibát szokás használni az MPL-nél is a veszteség meghatározására. </w:t>
       </w:r>
       <w:r>
         <w:t>A struktúra miatt biztosak lehetünk abban, hogy a hibafelület a tanítandó paraméterek folytonos és paraméterek szerint differenciálható függvénye. Ez teszi lehetővé a gradiens alapú módszereket. Ez heurisztikusan azt jelenti, hogy minden paraméterre kiszámítjuk, hogy az adott paraméter értéke mennyire befolyásolta a veszteséget. Majd ez alapján frissítjük a paramétereket. Ezen az alapon működik, a még ma is legelterjedtebb tanító eljárás a back-propagation [13]. Ezt nem fogom külön részletezni, mert az akár egy egész diplomamunka témája is lehetne.</w:t>
@@ -5363,43 +5515,387 @@
       <w:r>
         <w:t>3.3 Egy neurális hálózat gráf ábrázolása</w:t>
       </w:r>
-    </w:p>
-    <w:p/>
-    <w:p/>
+      <w:r>
+        <w:t xml:space="preserve"> [14]</w:t>
+      </w:r>
+    </w:p>
+    <w:p>
+      <w:pPr>
+        <w:ind w:firstLine="0"/>
+      </w:pPr>
+      <w:r>
+        <w:t xml:space="preserve">A 3.3-as ábrán látható egy neurális hálózat gráfként történő ábrázolása. Ezt szokták fully connected (teljesen csatolt) hálózatnak is nevezni azért, mert az egymást követő rétegben minden neuron össze van kötve minden neuronnal. Én ilyen fully connected előrecsatolt hálókat használtam arra, hogy a </w:t>
+      </w:r>
+      <w:r>
+        <w:t>(</w:t>
+      </w:r>
+      <w:r>
+        <w:t>2.9) -</w:t>
+      </w:r>
+      <w:r>
+        <w:t xml:space="preserve">es egyenletben látható </w:t>
+      </w:r>
+      <m:oMath>
+        <m:r>
+          <w:rPr>
+            <w:rFonts w:ascii="Cambria Math" w:hAnsi="Cambria Math"/>
+          </w:rPr>
+          <m:t>f</m:t>
+        </m:r>
+      </m:oMath>
+      <w:r>
+        <w:t xml:space="preserve"> függvény</w:t>
+      </w:r>
+      <w:r>
+        <w:t xml:space="preserve">t approximáljam. Ezeknek a hálóknak a tanítása szintén az említett és hivatkozott </w:t>
+      </w:r>
+      <w:r>
+        <w:t xml:space="preserve">back-propagation </w:t>
+      </w:r>
+      <w:r>
+        <w:t>eljárással bizonyult a leghatékonyabbnak.</w:t>
+      </w:r>
+      <w:r>
+        <w:t xml:space="preserve"> Itt a bemeneti és kimeneti neuronok száma viszonylag egyértelműen megkapható a feladatból. A bemeneti réteg annyi neuronból áll, amennyi numerikus elemre felbontható a tanítóak mintapont készlet bemeneti értékei. Azét emeltem ki a numerikus elem kifejezést, mert a bemenetbe lehet akár kategorikus </w:t>
+      </w:r>
+      <w:r>
+        <w:lastRenderedPageBreak/>
+        <w:t xml:space="preserve">változó is, amit először le kell számokra képezni, hogy a hálózat számára értelmezhető legyen. A kimeneti réteg pedig annyi neuronból áll, hogy a hálózat kimenete és a mintaponthoz tartozó kimeneti érték könnyen összehasonlítható legyen. </w:t>
+      </w:r>
+      <w:r>
+        <w:t xml:space="preserve">Ennél sokkal érdekesebb kérdés az, hogy a rejtett rétegek, amik a kimeneti és bemeneti rétegek között találhatóak, hogy épüljenek fel. Megfelelő számú és méretű rejtett réteget kell a hálózatunkba tennünk, hogy a lehető legjobb közelítést érjük el. </w:t>
+      </w:r>
+      <w:r>
+        <w:t>Ha a hálózat túl nagy sok adatra és sok iterációra van szüksége, hogy az összefüggéseket a paramétereinek beállításával rögzítse. Ezzel ellentétbe, ha a hálózat túl egyszerű akkor lehet, hogy nem képes az adatokból az összefüggéseket megtanulni. Persze, ha jó hálózat struktúrával próbálkozunk akkor se garantált a siker, illetve nem optimális hálózat struktúrákból is lehet jó eredményt kihozni. A háló struktúráján kívül a siker múlik a tanulási hiperparaméterek megválasztásán és a tanulási technikán is, ezeket későbbi fejezetekbe részletezem.</w:t>
+      </w:r>
+    </w:p>
+    <w:p>
+      <w:pPr>
+        <w:pStyle w:val="Cmsor2"/>
+      </w:pPr>
+      <w:bookmarkStart w:id="13" w:name="_Toc89881185"/>
+      <w:r>
+        <w:t>Rekurrens hálózatok</w:t>
+      </w:r>
+      <w:bookmarkEnd w:id="13"/>
+    </w:p>
+    <w:p>
+      <w:r>
+        <w:t>A rekurrens neurális hálózatok</w:t>
+      </w:r>
+      <w:r>
+        <w:t xml:space="preserve"> (RNN)</w:t>
+      </w:r>
+      <w:r>
+        <w:t xml:space="preserve"> </w:t>
+      </w:r>
+      <w:r>
+        <w:t xml:space="preserve">a mesterséges neurális hálózatok egy osztálya, ahol a gráf alapú reprezentációba az előrecsatolt hálóval ellentétben lehetnek hurkok. Ez teszi azt lehetővé, hogy ezek a hálózatoknak időbeli dinamikus viselkedése legyen. Az RNN-ek használnak belső állapotot, ami memóriaként segít az idősorok feldolgozását. A memória segítségével tud az idősorokban hosszabb távú összefüggéseket találni. Felépítésükből ebbe a rekurrens osztályba tartozó hálózatok főleg az idősoros adatok feldolgozásában előnyösek, mint például a beszédfelismerés. </w:t>
+      </w:r>
+      <w:r>
+        <w:t>Ezt a hálózat típust azért mutatom be, mert ezek a neurális differenciálegyenletek klasszikus neurális hálózat megfelelői.</w:t>
+      </w:r>
+    </w:p>
+    <w:p>
+      <w:pPr>
+        <w:pStyle w:val="Kp"/>
+      </w:pPr>
+      <w:r>
+        <w:drawing>
+          <wp:inline distT="0" distB="0" distL="0" distR="0" wp14:anchorId="6F75771A" wp14:editId="3D9DABF4">
+            <wp:extent cx="5400040" cy="2020570"/>
+            <wp:effectExtent l="0" t="0" r="0" b="0"/>
+            <wp:docPr id="7" name="Kép 7"/>
+            <wp:cNvGraphicFramePr>
+              <a:graphicFrameLocks xmlns:a="http://schemas.openxmlformats.org/drawingml/2006/main" noChangeAspect="1"/>
+            </wp:cNvGraphicFramePr>
+            <a:graphic xmlns:a="http://schemas.openxmlformats.org/drawingml/2006/main">
+              <a:graphicData uri="http://schemas.openxmlformats.org/drawingml/2006/picture">
+                <pic:pic xmlns:pic="http://schemas.openxmlformats.org/drawingml/2006/picture">
+                  <pic:nvPicPr>
+                    <pic:cNvPr id="0" name="Picture 9"/>
+                    <pic:cNvPicPr>
+                      <a:picLocks noChangeAspect="1" noChangeArrowheads="1"/>
+                    </pic:cNvPicPr>
+                  </pic:nvPicPr>
+                  <pic:blipFill>
+                    <a:blip r:embed="rId21" cstate="print">
+                      <a:extLst>
+                        <a:ext uri="{28A0092B-C50C-407E-A947-70E740481C1C}">
+                          <a14:useLocalDpi xmlns:a14="http://schemas.microsoft.com/office/drawing/2010/main" val="0"/>
+                        </a:ext>
+                      </a:extLst>
+                    </a:blip>
+                    <a:srcRect/>
+                    <a:stretch>
+                      <a:fillRect/>
+                    </a:stretch>
+                  </pic:blipFill>
+                  <pic:spPr bwMode="auto">
+                    <a:xfrm>
+                      <a:off x="0" y="0"/>
+                      <a:ext cx="5400040" cy="2020570"/>
+                    </a:xfrm>
+                    <a:prstGeom prst="rect">
+                      <a:avLst/>
+                    </a:prstGeom>
+                    <a:noFill/>
+                    <a:ln>
+                      <a:noFill/>
+                    </a:ln>
+                  </pic:spPr>
+                </pic:pic>
+              </a:graphicData>
+            </a:graphic>
+          </wp:inline>
+        </w:drawing>
+      </w:r>
+    </w:p>
+    <w:p>
+      <w:pPr>
+        <w:pStyle w:val="Kpalrs"/>
+      </w:pPr>
+      <w:r>
+        <w:t>3.4 A standard RNN felépítése</w:t>
+      </w:r>
+      <w:r>
+        <w:t xml:space="preserve"> [15] [16]</w:t>
+      </w:r>
+    </w:p>
+    <w:p>
+      <w:pPr>
+        <w:ind w:firstLine="0"/>
+      </w:pPr>
+      <w:r>
+        <w:lastRenderedPageBreak/>
+        <w:t xml:space="preserve">A 3.4-es ábrán látszik egy rekurrens neurális hálózat kiterített formában. A kiterített megjelenítés az értelmezést segíti, a gyakorlatban ez az egyszerű hálózati elem az ábrán látható </w:t>
+      </w:r>
+      <w:r>
+        <w:t>hálózatnak a harmada. A</w:t>
+      </w:r>
+      <w:r>
+        <w:t xml:space="preserve"> standard</w:t>
+      </w:r>
+      <w:r>
+        <w:t xml:space="preserve"> RNN tehát az </w:t>
+      </w:r>
+      <w:r>
+        <w:t xml:space="preserve">ábrán látható egy „zöld modulból” áll és az a kimenete, amelyik a másik modulba vezet gyakorlatilag egy visszacsatolás önmagába. Ez valósítja meg a korábban tárgyalt belső állapotot egy fejletlen szinten, ami az időben lévő összefüggések felfedezését teszi lehetővé. Ez a kezdetleges modell is használható a gyakorlatban, de ennél be fogok mutatni egy jobban kezelhető rekurrens felépítést. A standard RNN-nel a probléma főleg az, hogy a bemenetbe az igazán hosszútávú </w:t>
+      </w:r>
+      <w:r>
+        <w:t xml:space="preserve">összefüggéseket nem tud felismerni, mert nincs egy erre dedikált csatorna. A másik probléma az, hogy nem feltétlen stabil a tanulási folyamat. A struktúra szenved az eltűnő gradiens és a felrobbanó gradiens problémától. Az előbbi azt jelenti, hogy ahogy terjesztjük vissza a súlymódosítást a kimenettől a bemeneti réteg felé a gradiens nullához közeli lesz, ami miatt a súlyok változatlanok maradnak és a hálózat nem tanul semmit. A felrobbanó gradiens probléma ennek az ellentéte. Ahogy a hálózatba terjesztjük vissza a gradienst az egyre csak nő és a súlyokat annyira elmozdítja, hogy a hálózat használhatatlanná válik. Az említett két problémának a kiküszöbölésére érdemes jó aktivációs függvényt választani. Aktivációs függvényeknél ennél az aspektusnál arra érdemes figyelni, hogy a deriváltja megfelelő intervallumon elég nagy, de ne legyen túl nagy se. </w:t>
+      </w:r>
+      <w:r>
+        <w:t>Az aktivációs függvény helyes kiválasztásán kívül az háló struktúrájának a változtatása is segíthet itt jönnek képbe az LSTM típusú hálózatok.</w:t>
+      </w:r>
+    </w:p>
+    <w:p>
+      <w:pPr>
+        <w:pStyle w:val="Kp"/>
+      </w:pPr>
+      <w:r>
+        <w:drawing>
+          <wp:inline distT="0" distB="0" distL="0" distR="0" wp14:anchorId="3D5B488A" wp14:editId="2C8306D9">
+            <wp:extent cx="5286375" cy="3234223"/>
+            <wp:effectExtent l="0" t="0" r="0" b="4445"/>
+            <wp:docPr id="5" name="Kép 5"/>
+            <wp:cNvGraphicFramePr>
+              <a:graphicFrameLocks xmlns:a="http://schemas.openxmlformats.org/drawingml/2006/main" noChangeAspect="1"/>
+            </wp:cNvGraphicFramePr>
+            <a:graphic xmlns:a="http://schemas.openxmlformats.org/drawingml/2006/main">
+              <a:graphicData uri="http://schemas.openxmlformats.org/drawingml/2006/picture">
+                <pic:pic xmlns:pic="http://schemas.openxmlformats.org/drawingml/2006/picture">
+                  <pic:nvPicPr>
+                    <pic:cNvPr id="0" name="Picture 3"/>
+                    <pic:cNvPicPr>
+                      <a:picLocks noChangeAspect="1" noChangeArrowheads="1"/>
+                    </pic:cNvPicPr>
+                  </pic:nvPicPr>
+                  <pic:blipFill>
+                    <a:blip r:embed="rId22">
+                      <a:extLst>
+                        <a:ext uri="{28A0092B-C50C-407E-A947-70E740481C1C}">
+                          <a14:useLocalDpi xmlns:a14="http://schemas.microsoft.com/office/drawing/2010/main" val="0"/>
+                        </a:ext>
+                      </a:extLst>
+                    </a:blip>
+                    <a:srcRect/>
+                    <a:stretch>
+                      <a:fillRect/>
+                    </a:stretch>
+                  </pic:blipFill>
+                  <pic:spPr bwMode="auto">
+                    <a:xfrm>
+                      <a:off x="0" y="0"/>
+                      <a:ext cx="5342617" cy="3268632"/>
+                    </a:xfrm>
+                    <a:prstGeom prst="rect">
+                      <a:avLst/>
+                    </a:prstGeom>
+                    <a:noFill/>
+                    <a:ln>
+                      <a:noFill/>
+                    </a:ln>
+                  </pic:spPr>
+                </pic:pic>
+              </a:graphicData>
+            </a:graphic>
+          </wp:inline>
+        </w:drawing>
+      </w:r>
+    </w:p>
+    <w:p>
+      <w:pPr>
+        <w:pStyle w:val="Kpalrs"/>
+      </w:pPr>
+      <w:r>
+        <w:t>3.4 LSTM kapuk</w:t>
+      </w:r>
+      <w:r>
+        <w:t xml:space="preserve"> </w:t>
+      </w:r>
+      <w:r>
+        <w:t>[15] [16]</w:t>
+      </w:r>
+    </w:p>
+    <w:p>
+      <w:pPr>
+        <w:ind w:firstLine="0"/>
+      </w:pPr>
+      <w:r>
+        <w:lastRenderedPageBreak/>
+        <w:t>Az LSTM (Long Short Term Memory) a nevéből adódóan az RNN problémájára miszerint nem képes hosszútáv</w:t>
+      </w:r>
+      <w:r>
+        <w:t xml:space="preserve">ú összefüggések megtalálására rögtön választ ad. </w:t>
+      </w:r>
+      <w:r>
+        <w:t>Az alapvető gondolat ugyan az a kétféle cella között (RNN és LSTM) csak az LSTM egy lépéssel az RNN előtt jár, be is mutatom, miért. Ahogy az RNN az LSTM is minden lépésben bemenetnek kapja az adott lépéshez tartozó bemenetet (</w:t>
+      </w:r>
+      <m:oMath>
+        <m:sSub>
+          <m:sSubPr>
+            <m:ctrlPr>
+              <w:rPr>
+                <w:rFonts w:ascii="Cambria Math" w:hAnsi="Cambria Math"/>
+                <w:i/>
+              </w:rPr>
+            </m:ctrlPr>
+          </m:sSubPr>
+          <m:e>
+            <m:r>
+              <w:rPr>
+                <w:rFonts w:ascii="Cambria Math" w:hAnsi="Cambria Math"/>
+              </w:rPr>
+              <m:t>x</m:t>
+            </m:r>
+          </m:e>
+          <m:sub>
+            <m:r>
+              <w:rPr>
+                <w:rFonts w:ascii="Cambria Math" w:hAnsi="Cambria Math"/>
+              </w:rPr>
+              <m:t>t</m:t>
+            </m:r>
+          </m:sub>
+        </m:sSub>
+      </m:oMath>
+      <w:r>
+        <w:t xml:space="preserve">) valamint az előző lépének a kimenetét és egy belső állapotot reprezentáló vektort. Ezt a vektort használhatja a cella memóriának, amit minden lépésben frissít. A frissítést kapuk segítségével teszi meg. Az első kapu a forget (felejtő) kapu, ami a bemenet és az előző lépés kimenete alapján bizonyos elemeket törölhet a belső állapotból. A második kapu a bemeneti kapu, ami szintén az előző lépés kimenetét és a jelenlegi lépés bemenetét használja. Ez a kapu </w:t>
+      </w:r>
+      <w:r>
+        <w:t xml:space="preserve">frissíti a cella belső állapotát. Az utolsó kimeneti kapu a nevéből következően a kimenet előállításáért felelős, amit a cella kimenetére továbbít és a következő lépésbe visszacsatolja. </w:t>
+      </w:r>
+    </w:p>
+    <w:p>
+      <w:pPr>
+        <w:ind w:firstLine="0"/>
+        <w:rPr>
+          <w:lang w:val="en-US"/>
+        </w:rPr>
+      </w:pPr>
+      <w:r>
+        <w:t xml:space="preserve">Az LSTM teljes megértésének érdekében érdemes azt is megvizsgálni, hogy működnek a kapuk. Ezt legjobban az ábrán jelölt aktivációs függvények árulják el. Ahol egy aktivációs függvény nevével vagy jelével ellátott téglalapot látunk az ábrán ott egy olyan előrecsatolt réteg található, aminek a kimenetén a jelölt aktivációs függvény van. Definícióból adódóan, ahol sigmoid aktiváció van ott az előre csatolt háló kimenet vektor elemei </w:t>
+      </w:r>
+      <w:r>
+        <w:t>nulla</w:t>
+      </w:r>
+      <w:r>
+        <w:t xml:space="preserve"> és egy közé esnek, ahol a tanh aktiváció van az </w:t>
+      </w:r>
+      <w:r>
+        <w:t>á</w:t>
+      </w:r>
+      <w:r>
+        <w:t xml:space="preserve">brán ott a </w:t>
+      </w:r>
+      <w:r>
+        <w:t xml:space="preserve">kimenet mínusz egy és egy közé esik. </w:t>
+      </w:r>
+      <w:r>
+        <w:t xml:space="preserve">Az input kapunál sigmoid aktivációt találunk, aminek a kimenete össze van szorozva elemenként a cella belső állapotával. A kapu funkciója eldönteni, hogy a bemenet alapján mit kell megtartani a belő állapotból és mit nem. Nyilván, ahol a felejtő kapu kimenete egy az megmarad a rejtett állapotba, ahol pedig a kapu kimenet nulla azt eldobjuk. A következő kapu a belső állapot frissítő kapu. Ennek a szerepe az, hogy a cella bemenete alapján frissítse a memóriát. Itt egy tanh aktivációs réteggel a bemenetből képzünk egy vektort, amivel frissítenénk a memóriát. Ezen a vektoron még végrehajtunk egy felejtő kapuval megegyező operációt. Kiválasztjuk a frissítő vektor melyik elemei kerüljenek be ténylegesen a memóriába. A frissítő kapuhoz hasonló elven működik a kimeneti kapu is. Itt a kimenet a belső állapot alapján van számítva, tehát itt található a tanh aktivációval rendelkező előre csatolt réteg. </w:t>
+      </w:r>
+      <w:r>
+        <w:t xml:space="preserve">A feature selectiont végrehajtó sigmoid aktiváció pedig a bemenet alapján </w:t>
+      </w:r>
+    </w:p>
+    <w:p>
+      <w:pPr>
+        <w:pStyle w:val="Cmsor2"/>
+      </w:pPr>
+      <w:bookmarkStart w:id="14" w:name="_Toc89881186"/>
+      <w:r>
+        <w:t xml:space="preserve">Neurális háló tanítási </w:t>
+      </w:r>
+      <w:r>
+        <w:t>technikák</w:t>
+      </w:r>
+      <w:bookmarkEnd w:id="14"/>
+    </w:p>
     <w:p>
       <w:pPr>
         <w:pStyle w:val="Fejezetcimszmozsnlkl"/>
       </w:pPr>
-      <w:bookmarkStart w:id="13" w:name="_Toc89819873"/>
+      <w:bookmarkStart w:id="15" w:name="_Toc89881187"/>
       <w:r>
         <w:lastRenderedPageBreak/>
         <w:t>Irodalomjegyzék</w:t>
       </w:r>
-      <w:bookmarkEnd w:id="13"/>
+      <w:bookmarkEnd w:id="15"/>
     </w:p>
     <w:p>
       <w:pPr>
         <w:pStyle w:val="Irodalomjegyzksor"/>
       </w:pPr>
       <w:r>
+        <w:t xml:space="preserve">Matıas Nunez, Nadia L. Barreiro, Rafael A. Barrio and Christopher Rackauckas: </w:t>
+      </w:r>
+      <w:r>
         <w:rPr>
-          <w:color w:val="000000"/>
+          <w:rStyle w:val="Irodalomjegyzkforrs"/>
         </w:rPr>
-        <w:t xml:space="preserve">Matıas Nunez, Nadia L. Barreiro, Rafael A. Barrio and Christopher Rackauckas: </w:t>
+        <w:t>Forecasting virus outbreaks with social media data via neural ordinary differential equations</w:t>
+      </w:r>
+      <w:r>
+        <w:t xml:space="preserve"> (2021)</w:t>
+      </w:r>
+    </w:p>
+    <w:p>
+      <w:pPr>
+        <w:pStyle w:val="Irodalomjegyzksor"/>
+      </w:pPr>
+      <w:r>
+        <w:t xml:space="preserve">Ricky T. Q. Chen, Yulia Rubanova, Jesse Bettencourt, David Duvenaud: </w:t>
       </w:r>
       <w:r>
         <w:rPr>
           <w:i/>
           <w:iCs/>
-          <w:color w:val="000000"/>
         </w:rPr>
-        <w:t>Forecasting virus outbreaks with social media data via neural ordinary differential equations</w:t>
-      </w:r>
-      <w:r>
-        <w:rPr>
-          <w:color w:val="000000"/>
-        </w:rPr>
-        <w:t>, (2021)</w:t>
+        <w:t>Neural Ordinary Differential Equations</w:t>
+      </w:r>
+      <w:r>
+        <w:t>, (2019. dec.)</w:t>
       </w:r>
     </w:p>
     <w:p>
@@ -5407,83 +5903,62 @@
         <w:pStyle w:val="Irodalomjegyzksor"/>
       </w:pPr>
       <w:r>
-        <w:rPr>
-          <w:color w:val="000000"/>
-        </w:rPr>
-        <w:t xml:space="preserve">Ricky T. Q. Chen, Yulia Rubanova, Jesse Bettencourt, David Duvenaud: </w:t>
+        <w:t xml:space="preserve"> Delphi Research Group: </w:t>
       </w:r>
       <w:r>
         <w:rPr>
           <w:i/>
           <w:iCs/>
-          <w:color w:val="000000"/>
         </w:rPr>
-        <w:t>Neural Ordinary Differential Equations</w:t>
-      </w:r>
-      <w:r>
-        <w:rPr>
-          <w:color w:val="000000"/>
-        </w:rPr>
-        <w:t>, (2019. dec.)</w:t>
-      </w:r>
+        <w:t>Delphi’s Epidata API</w:t>
+      </w:r>
+      <w:r>
+        <w:t xml:space="preserve">, (2020) </w:t>
+      </w:r>
+      <w:hyperlink r:id="rId23" w:history="1">
+        <w:r>
+          <w:rPr>
+            <w:rStyle w:val="Hiperhivatkozs"/>
+            <w:color w:val="1155CC"/>
+          </w:rPr>
+          <w:t>https://cmu-delphi.github.io/delphi-epidata/</w:t>
+        </w:r>
+      </w:hyperlink>
     </w:p>
     <w:p>
       <w:pPr>
         <w:pStyle w:val="Irodalomjegyzksor"/>
       </w:pPr>
       <w:r>
-        <w:rPr>
-          <w:color w:val="000000"/>
-        </w:rPr>
-        <w:t xml:space="preserve"> Delphi Research Group: </w:t>
+        <w:t xml:space="preserve">Fritz Józsefné dr. Kónya Ilona: </w:t>
       </w:r>
       <w:r>
         <w:rPr>
           <w:i/>
           <w:iCs/>
-          <w:color w:val="000000"/>
         </w:rPr>
-        <w:t>Delphi’s Epidata API</w:t>
-      </w:r>
-      <w:r>
-        <w:rPr>
-          <w:color w:val="000000"/>
-        </w:rPr>
-        <w:t xml:space="preserve">, (2020) </w:t>
-      </w:r>
-      <w:hyperlink r:id="rId21" w:history="1">
-        <w:r>
-          <w:rPr>
-            <w:rStyle w:val="Hiperhivatkozs"/>
-            <w:color w:val="1155CC"/>
-          </w:rPr>
-          <w:t>https://cmu-delphi.github.io/delphi-epidata/</w:t>
-        </w:r>
-      </w:hyperlink>
+        <w:t xml:space="preserve">Differenciálegyenletek, </w:t>
+      </w:r>
+      <w:r>
+        <w:t>(2010, feb)</w:t>
+      </w:r>
     </w:p>
     <w:p>
       <w:pPr>
         <w:pStyle w:val="Irodalomjegyzksor"/>
       </w:pPr>
       <w:r>
-        <w:rPr>
-          <w:color w:val="000000"/>
-        </w:rPr>
-        <w:t xml:space="preserve">Fritz Józsefné dr. Kónya Ilona: </w:t>
+        <w:t xml:space="preserve">Michael Zeltkevic: </w:t>
       </w:r>
       <w:r>
         <w:rPr>
           <w:i/>
           <w:iCs/>
-          <w:color w:val="000000"/>
         </w:rPr>
-        <w:t xml:space="preserve">Differenciálegyenletek, </w:t>
-      </w:r>
-      <w:r>
-        <w:rPr>
-          <w:color w:val="000000"/>
-        </w:rPr>
-        <w:t>(2010, feb)</w:t>
+        <w:t xml:space="preserve">Runge-Kutta Methods </w:t>
+      </w:r>
+      <w:r>
+        <w:t>(1998. ápr.)</w:t>
       </w:r>
     </w:p>
     <w:p>
@@ -5491,135 +5966,112 @@
         <w:pStyle w:val="Irodalomjegyzksor"/>
       </w:pPr>
       <w:r>
-        <w:rPr>
-          <w:color w:val="000000"/>
-        </w:rPr>
-        <w:t xml:space="preserve">Michael Zeltkevic: </w:t>
+        <w:t xml:space="preserve">Jonathan Goodman: </w:t>
       </w:r>
       <w:r>
         <w:rPr>
           <w:i/>
           <w:iCs/>
-          <w:color w:val="000000"/>
         </w:rPr>
-        <w:t xml:space="preserve">Runge-Kutta Methods </w:t>
-      </w:r>
-      <w:r>
-        <w:rPr>
-          <w:color w:val="000000"/>
-        </w:rPr>
-        <w:t>(1998. ápr.)</w:t>
+        <w:t xml:space="preserve">ODE, Linear Multistep methods </w:t>
+      </w:r>
+      <w:r>
+        <w:t>(2018. tavasz)</w:t>
       </w:r>
     </w:p>
     <w:p>
       <w:pPr>
         <w:pStyle w:val="Irodalomjegyzksor"/>
       </w:pPr>
-      <w:r>
-        <w:rPr>
-          <w:color w:val="000000"/>
-        </w:rPr>
-        <w:t xml:space="preserve">Jonathan Goodman: </w:t>
-      </w:r>
       <w:r>
         <w:rPr>
           <w:i/>
           <w:iCs/>
-          <w:color w:val="000000"/>
         </w:rPr>
-        <w:t xml:space="preserve">ODE, Linear Multistep methods </w:t>
-      </w:r>
-      <w:r>
-        <w:rPr>
-          <w:color w:val="000000"/>
-        </w:rPr>
-        <w:t>(2018. tavasz)</w:t>
-      </w:r>
+        <w:t>Runge–Kutta methods</w:t>
+      </w:r>
+      <w:r>
+        <w:t xml:space="preserve"> </w:t>
+      </w:r>
+      <w:hyperlink r:id="rId24" w:history="1">
+        <w:r>
+          <w:rPr>
+            <w:rStyle w:val="Hiperhivatkozs"/>
+            <w:color w:val="1155CC"/>
+          </w:rPr>
+          <w:t>https://en.wikipedia.org/wiki/Runge%E2%80%93Kutta_methods</w:t>
+        </w:r>
+      </w:hyperlink>
     </w:p>
     <w:p>
       <w:pPr>
         <w:pStyle w:val="Irodalomjegyzksor"/>
       </w:pPr>
+      <w:r>
+        <w:t xml:space="preserve">J.C. Butcher and P.B. Johnston: </w:t>
+      </w:r>
       <w:r>
         <w:rPr>
           <w:i/>
           <w:iCs/>
-          <w:color w:val="000000"/>
         </w:rPr>
-        <w:t>Runge–Kutta methods</w:t>
-      </w:r>
-      <w:r>
-        <w:rPr>
-          <w:color w:val="000000"/>
-        </w:rPr>
-        <w:t xml:space="preserve"> </w:t>
-      </w:r>
-      <w:hyperlink r:id="rId22" w:history="1">
-        <w:r>
-          <w:rPr>
-            <w:rStyle w:val="Hiperhivatkozs"/>
-            <w:color w:val="1155CC"/>
-          </w:rPr>
-          <w:t>https://en.wikipedia.org/wiki/Runge%E2%80%93Kutta_methods</w:t>
-        </w:r>
-      </w:hyperlink>
+        <w:t xml:space="preserve">Estimating local truncation errors for Runge-Kutta methods </w:t>
+      </w:r>
+      <w:r>
+        <w:t>(1992. feb.)</w:t>
+      </w:r>
     </w:p>
     <w:p>
       <w:pPr>
         <w:pStyle w:val="Irodalomjegyzksor"/>
       </w:pPr>
       <w:r>
-        <w:rPr>
-          <w:color w:val="000000"/>
-        </w:rPr>
-        <w:t xml:space="preserve">J.C. Butcher and P.B. Johnston: </w:t>
+        <w:t xml:space="preserve">Douglas Wilhelm Harder: </w:t>
       </w:r>
       <w:r>
         <w:rPr>
           <w:i/>
           <w:iCs/>
-          <w:color w:val="000000"/>
         </w:rPr>
-        <w:t xml:space="preserve">Estimating local truncation errors for Runge-Kutta methods </w:t>
-      </w:r>
-      <w:r>
-        <w:rPr>
-          <w:color w:val="000000"/>
-        </w:rPr>
-        <w:t>(1992. feb.)</w:t>
-      </w:r>
+        <w:t>Topic 14.6: Stiff Differential Equations</w:t>
+      </w:r>
+      <w:r>
+        <w:t xml:space="preserve">, (2005) </w:t>
+      </w:r>
+      <w:hyperlink r:id="rId25" w:history="1">
+        <w:r>
+          <w:rPr>
+            <w:rStyle w:val="Hiperhivatkozs"/>
+            <w:color w:val="1155CC"/>
+          </w:rPr>
+          <w:t>https://ece.uwaterloo.ca/~dwharder/NumericalAnalysis/14IVPs/stiff/complete.html</w:t>
+        </w:r>
+      </w:hyperlink>
     </w:p>
     <w:p>
       <w:pPr>
         <w:pStyle w:val="Irodalomjegyzksor"/>
       </w:pPr>
       <w:r>
-        <w:rPr>
-          <w:color w:val="000000"/>
-        </w:rPr>
-        <w:t xml:space="preserve">Douglas Wilhelm Harder: </w:t>
+        <w:t xml:space="preserve">Delphi research group: </w:t>
       </w:r>
       <w:r>
         <w:rPr>
           <w:i/>
           <w:iCs/>
-          <w:color w:val="000000"/>
         </w:rPr>
-        <w:t>Topic 14.6: Stiff Differential Equations</w:t>
-      </w:r>
-      <w:r>
-        <w:rPr>
-          <w:color w:val="000000"/>
-        </w:rPr>
-        <w:t xml:space="preserve">, (2005) </w:t>
-      </w:r>
-      <w:hyperlink r:id="rId23" w:history="1">
+        <w:t>COVIDcast API client</w:t>
+      </w:r>
+      <w:r>
+        <w:t xml:space="preserve">, (2021) </w:t>
+      </w:r>
+      <w:hyperlink r:id="rId26" w:anchor="signals" w:history="1">
         <w:r>
           <w:rPr>
             <w:rStyle w:val="Hiperhivatkozs"/>
             <w:color w:val="1155CC"/>
           </w:rPr>
-          <w:t>https://ece.uwaterloo.ca/~dwharder/NumericalAnalysis/14IVPs/stiff/complete.html</w:t>
+          <w:t>https://cmu-delphi.github.io/covidcast/covidcast-py/html/signals.html#signals</w:t>
         </w:r>
       </w:hyperlink>
     </w:p>
@@ -5628,66 +6080,25 @@
         <w:pStyle w:val="Irodalomjegyzksor"/>
       </w:pPr>
       <w:r>
-        <w:rPr>
-          <w:color w:val="000000"/>
-        </w:rPr>
-        <w:t xml:space="preserve">Delphi research group: </w:t>
+        <w:t xml:space="preserve">Rackauckas, Christopher and Ma, Yingbo and Martensen, Julius and Warner, Collin and Zubov, Kirill and Supekar, Rohit and Skinner, Dominic and Ramadhan, Ali: </w:t>
       </w:r>
       <w:r>
         <w:rPr>
           <w:i/>
           <w:iCs/>
-          <w:color w:val="000000"/>
         </w:rPr>
-        <w:t>COVIDcast API client</w:t>
-      </w:r>
-      <w:r>
-        <w:rPr>
-          <w:color w:val="000000"/>
-        </w:rPr>
-        <w:t xml:space="preserve">, (2021) </w:t>
-      </w:r>
-      <w:hyperlink r:id="rId24" w:anchor="signals" w:history="1">
+        <w:t xml:space="preserve">Universal differential equations for scientific machine learning, </w:t>
+      </w:r>
+      <w:hyperlink r:id="rId27" w:history="1">
         <w:r>
           <w:rPr>
             <w:rStyle w:val="Hiperhivatkozs"/>
             <w:color w:val="1155CC"/>
           </w:rPr>
-          <w:t>https://cmu-delphi.github.io/covidcast/covidcast-py/html/signals.html#signals</w:t>
+          <w:t>https://diffeqflux.sciml.ai/dev/</w:t>
         </w:r>
       </w:hyperlink>
-    </w:p>
-    <w:p>
-      <w:pPr>
-        <w:pStyle w:val="Irodalomjegyzksor"/>
-      </w:pPr>
-      <w:r>
-        <w:rPr>
-          <w:color w:val="000000"/>
-        </w:rPr>
-        <w:t xml:space="preserve">Rackauckas, Christopher and Ma, Yingbo and Martensen, Julius and Warner, Collin and Zubov, Kirill and Supekar, Rohit and Skinner, Dominic and Ramadhan, Ali: </w:t>
-      </w:r>
-      <w:r>
-        <w:rPr>
-          <w:i/>
-          <w:iCs/>
-          <w:color w:val="000000"/>
-        </w:rPr>
-        <w:t xml:space="preserve">Universal differential equations for scientific machine learning, </w:t>
-      </w:r>
-      <w:hyperlink r:id="rId25" w:history="1">
-        <w:r>
-          <w:rPr>
-            <w:rStyle w:val="Hiperhivatkozs"/>
-            <w:color w:val="1155CC"/>
-          </w:rPr>
-          <w:t>https://diffeqflux.sciml.ai/dev/</w:t>
-        </w:r>
-      </w:hyperlink>
-      <w:r>
-        <w:rPr>
-          <w:color w:val="000000"/>
-        </w:rPr>
+      <w:r>
         <w:t>, (2020)</w:t>
       </w:r>
     </w:p>
@@ -5744,7 +6155,7 @@
       <w:r>
         <w:t xml:space="preserve">, 4. fejezet </w:t>
       </w:r>
-      <w:hyperlink r:id="rId26" w:history="1">
+      <w:hyperlink r:id="rId28" w:history="1">
         <w:r>
           <w:rPr>
             <w:rStyle w:val="Hiperhivatkozs"/>
@@ -5770,10 +6181,7 @@
         <w:pStyle w:val="Irodalomjegyzksor"/>
       </w:pPr>
       <w:r>
-        <w:t>Massimo Buscema</w:t>
-      </w:r>
-      <w:r>
-        <w:t xml:space="preserve">: </w:t>
+        <w:t xml:space="preserve">Massimo Buscema: </w:t>
       </w:r>
       <w:r>
         <w:rPr>
@@ -5785,7 +6193,7 @@
       <w:r>
         <w:t xml:space="preserve"> </w:t>
       </w:r>
-      <w:hyperlink r:id="rId27" w:history="1">
+      <w:hyperlink r:id="rId29" w:history="1">
         <w:r>
           <w:rPr>
             <w:rStyle w:val="Hiperhivatkozs"/>
@@ -5795,6 +6203,112 @@
       </w:hyperlink>
       <w:r>
         <w:t xml:space="preserve"> (1998)</w:t>
+      </w:r>
+    </w:p>
+    <w:p>
+      <w:pPr>
+        <w:pStyle w:val="Irodalomjegyzksor"/>
+      </w:pPr>
+      <w:r>
+        <w:t>Facundo Bre</w:t>
+      </w:r>
+      <w:r>
+        <w:t xml:space="preserve">, </w:t>
+      </w:r>
+      <w:r>
+        <w:t>Juan M. Gimenez</w:t>
+      </w:r>
+      <w:r>
+        <w:t xml:space="preserve">: </w:t>
+      </w:r>
+      <w:r>
+        <w:rPr>
+          <w:i/>
+          <w:iCs/>
+        </w:rPr>
+        <w:t>Prediction of wind pressure coefficients on building surfaces using Artificial Neural Networks</w:t>
+      </w:r>
+      <w:r>
+        <w:rPr>
+          <w:i/>
+          <w:iCs/>
+        </w:rPr>
+        <w:t xml:space="preserve"> </w:t>
+      </w:r>
+      <w:hyperlink r:id="rId30" w:history="1">
+        <w:r>
+          <w:rPr>
+            <w:rStyle w:val="Hiperhivatkozs"/>
+          </w:rPr>
+          <w:t>https://www.researchgate.net/figure/Artificial-neural-network-architecture-ANN-i-h-1-h-2-h-n-o_fig1_321259051</w:t>
+        </w:r>
+      </w:hyperlink>
+      <w:r>
+        <w:t xml:space="preserve"> (2017)</w:t>
+      </w:r>
+    </w:p>
+    <w:p>
+      <w:pPr>
+        <w:pStyle w:val="Irodalomjegyzksor"/>
+      </w:pPr>
+      <w:r>
+        <w:lastRenderedPageBreak/>
+        <w:t>Christopher Olah</w:t>
+      </w:r>
+      <w:r>
+        <w:t xml:space="preserve">: </w:t>
+      </w:r>
+      <w:r>
+        <w:rPr>
+          <w:i/>
+          <w:iCs/>
+        </w:rPr>
+        <w:t>Understanding LSTM Networks</w:t>
+      </w:r>
+      <w:r>
+        <w:t xml:space="preserve"> </w:t>
+      </w:r>
+      <w:hyperlink r:id="rId31" w:history="1">
+        <w:r>
+          <w:rPr>
+            <w:rStyle w:val="Hiperhivatkozs"/>
+          </w:rPr>
+          <w:t>https://colah.github.io/posts/2015-08-Understanding-LSTMs/</w:t>
+        </w:r>
+      </w:hyperlink>
+      <w:r>
+        <w:t xml:space="preserve"> (2015)</w:t>
+      </w:r>
+    </w:p>
+    <w:p>
+      <w:pPr>
+        <w:pStyle w:val="Irodalomjegyzksor"/>
+      </w:pPr>
+      <w:r>
+        <w:t>Aditi Mittal:</w:t>
+      </w:r>
+      <w:r>
+        <w:t xml:space="preserve"> </w:t>
+      </w:r>
+      <w:r>
+        <w:rPr>
+          <w:rStyle w:val="Irodalomjegyzkforrs"/>
+        </w:rPr>
+        <w:t>Understanding RNN and LSTM</w:t>
+      </w:r>
+      <w:r>
+        <w:t xml:space="preserve"> </w:t>
+      </w:r>
+      <w:hyperlink r:id="rId32" w:history="1">
+        <w:r>
+          <w:rPr>
+            <w:rStyle w:val="Hiperhivatkozs"/>
+          </w:rPr>
+          <w:t>https://aditi-mittal.medium.com/understanding-rnn-and-lstm-f7cdf6dfc14e</w:t>
+        </w:r>
+      </w:hyperlink>
+      <w:r>
+        <w:t xml:space="preserve"> (2019)</w:t>
       </w:r>
     </w:p>
     <w:p>
@@ -5833,9 +6347,9 @@
       </w:pPr>
     </w:p>
     <w:sectPr>
-      <w:headerReference w:type="even" r:id="rId28"/>
-      <w:footerReference w:type="default" r:id="rId29"/>
-      <w:footerReference w:type="first" r:id="rId30"/>
+      <w:headerReference w:type="even" r:id="rId33"/>
+      <w:footerReference w:type="default" r:id="rId34"/>
+      <w:footerReference w:type="first" r:id="rId35"/>
       <w:type w:val="continuous"/>
       <w:pgSz w:w="11907" w:h="16840" w:code="9"/>
       <w:pgMar w:top="1418" w:right="1418" w:bottom="1418" w:left="1418" w:header="709" w:footer="709" w:gutter="567"/>
@@ -5933,6 +6447,7 @@
         <w:docPartUnique/>
       </w:docPartObj>
     </w:sdtPr>
+    <w:sdtEndPr/>
     <w:sdtContent>
       <w:p>
         <w:pPr>
@@ -6177,8 +6692,8 @@
   <w:abstractNum w:abstractNumId="10" w15:restartNumberingAfterBreak="0">
     <w:nsid w:val="02C275D4"/>
     <w:multiLevelType w:val="hybridMultilevel"/>
-    <w:tmpl w:val="CF081194"/>
-    <w:lvl w:ilvl="0" w:tplc="ABFC8BAA">
+    <w:tmpl w:val="5874B6A0"/>
+    <w:lvl w:ilvl="0" w:tplc="A2E82C10">
       <w:start w:val="1"/>
       <w:numFmt w:val="decimal"/>
       <w:pStyle w:val="Irodalomjegyzksor"/>
@@ -7976,6 +8491,7 @@
     <w:lsdException w:name="Emphasis" w:qFormat="1"/>
     <w:lsdException w:name="Normal (Web)" w:uiPriority="99"/>
     <w:lsdException w:name="HTML Keyboard" w:semiHidden="1" w:unhideWhenUsed="1"/>
+    <w:lsdException w:name="Normal Table" w:semiHidden="1" w:unhideWhenUsed="1"/>
     <w:lsdException w:name="annotation subject" w:semiHidden="1" w:unhideWhenUsed="1"/>
     <w:lsdException w:name="No List" w:semiHidden="1" w:unhideWhenUsed="1"/>
     <w:lsdException w:name="Outline List 1" w:semiHidden="1" w:unhideWhenUsed="1"/>
@@ -8018,8 +8534,11 @@
     <w:lsdException w:name="Table Contemporary" w:semiHidden="1" w:unhideWhenUsed="1"/>
     <w:lsdException w:name="Table Elegant" w:semiHidden="1" w:unhideWhenUsed="1"/>
     <w:lsdException w:name="Table Professional" w:semiHidden="1" w:unhideWhenUsed="1"/>
+    <w:lsdException w:name="Table Subtle 1" w:semiHidden="1" w:unhideWhenUsed="1"/>
     <w:lsdException w:name="Table Subtle 2" w:semiHidden="1" w:unhideWhenUsed="1"/>
     <w:lsdException w:name="Table Web 1" w:semiHidden="1" w:unhideWhenUsed="1"/>
+    <w:lsdException w:name="Table Web 2" w:semiHidden="1" w:unhideWhenUsed="1"/>
+    <w:lsdException w:name="Table Web 3" w:semiHidden="1" w:unhideWhenUsed="1"/>
     <w:lsdException w:name="Balloon Text" w:semiHidden="1" w:unhideWhenUsed="1"/>
     <w:lsdException w:name="Table Theme" w:semiHidden="1" w:unhideWhenUsed="1"/>
     <w:lsdException w:name="Placeholder Text" w:semiHidden="1" w:uiPriority="99"/>
@@ -8705,7 +9224,7 @@
     <w:basedOn w:val="Norml"/>
     <w:autoRedefine/>
     <w:qFormat/>
-    <w:rsid w:val="00B96880"/>
+    <w:rsid w:val="00936F26"/>
     <w:pPr>
       <w:numPr>
         <w:numId w:val="1"/>
@@ -8720,6 +9239,7 @@
     </w:pPr>
     <w:rPr>
       <w:noProof/>
+      <w:color w:val="000000"/>
     </w:rPr>
   </w:style>
   <w:style w:type="paragraph" w:styleId="Lbjegyzetszveg">

</xml_diff>